<commit_message>
adding times to the documentation
</commit_message>
<xml_diff>
--- a/documentation/das-notes.docx
+++ b/documentation/das-notes.docx
@@ -29,23 +29,7 @@
           <w:bCs/>
           <w:u w:val="single"/>
         </w:rPr>
-        <w:t>March</w:t>
-      </w:r>
-      <w:r>
-        <w:rPr>
-          <w:b/>
-          <w:bCs/>
-          <w:u w:val="single"/>
-        </w:rPr>
-        <w:t xml:space="preserve"> short experiment naming convention</w:t>
-      </w:r>
-      <w:r>
-        <w:rPr>
-          <w:b/>
-          <w:bCs/>
-          <w:u w:val="single"/>
-        </w:rPr>
-        <w:t xml:space="preserve"> for preprocessed </w:t>
+        <w:t xml:space="preserve">March short experiment naming convention for preprocessed </w:t>
       </w:r>
       <w:r>
         <w:rPr>
@@ -84,18 +68,12 @@
       </w:r>
       <w:proofErr w:type="gramEnd"/>
       <w:r>
-        <w:t xml:space="preserve"> when we arrived</w:t>
-      </w:r>
-      <w:r>
-        <w:t xml:space="preserve"> (March 05, 2024)</w:t>
-      </w:r>
-    </w:p>
-    <w:p>
-      <w:r>
-        <w:t>bc2:</w:t>
-      </w:r>
-      <w:r>
-        <w:t xml:space="preserve"> bolts as </w:t>
+        <w:t xml:space="preserve"> when we arrived (March 05, 2024)</w:t>
+      </w:r>
+    </w:p>
+    <w:p>
+      <w:r>
+        <w:t xml:space="preserve">bc2: bolts as </w:t>
       </w:r>
       <w:proofErr w:type="gramStart"/>
       <w:r>
@@ -108,31 +86,29 @@
     </w:p>
     <w:p>
       <w:r>
-        <w:t>bc3:</w:t>
-      </w:r>
-      <w:r>
-        <w:t xml:space="preserve"> bolt E loose to 30 degrees</w:t>
-      </w:r>
-    </w:p>
-    <w:p>
-      <w:r>
-        <w:t>bc4: bolt E loose from 30 degrees to 60 degrees</w:t>
-      </w:r>
-    </w:p>
-    <w:p>
-      <w:r>
-        <w:t>bc5: bolt E back to 0 degrees</w:t>
-      </w:r>
-    </w:p>
-    <w:p>
-      <w:r>
-        <w:t xml:space="preserve">bc6: bolt A replaced, and all bolts </w:t>
-      </w:r>
-      <w:proofErr w:type="gramStart"/>
-      <w:r>
-        <w:t>tightened</w:t>
-      </w:r>
-      <w:proofErr w:type="gramEnd"/>
+        <w:t>bc3: bolt E loose to 30 degrees (March 07, 2024)</w:t>
+      </w:r>
+    </w:p>
+    <w:p>
+      <w:r>
+        <w:t>bc4: bolt E loose from 30 degrees to 60 degrees (March 07, 2024)</w:t>
+      </w:r>
+    </w:p>
+    <w:p>
+      <w:r>
+        <w:t>bc5: bolt E back to 0 degrees (March 08, 2024)</w:t>
+      </w:r>
+    </w:p>
+    <w:p>
+      <w:pPr>
+        <w:rPr>
+          <w:b/>
+          <w:bCs/>
+        </w:rPr>
+      </w:pPr>
+      <w:r>
+        <w:t>bc6: bolt A replaced, and all bolts tightened (March 08, 2024)</w:t>
+      </w:r>
     </w:p>
     <w:p>
       <w:pPr>
@@ -143,28 +119,21 @@
     </w:p>
     <w:p>
       <w:r>
-        <w:t xml:space="preserve">‘Name of preprocessed </w:t>
-      </w:r>
-      <w:r>
-        <w:t>das</w:t>
-      </w:r>
-      <w:r>
-        <w:t xml:space="preserve"> file’: ’Time begin’, ‘Time end’</w:t>
-      </w:r>
-      <w:r>
-        <w:t xml:space="preserve"> (Note times are in CDT, </w:t>
-      </w:r>
-      <w:r>
-        <w:t>das</w:t>
-      </w:r>
-      <w:r>
-        <w:t xml:space="preserve"> time will read </w:t>
-      </w:r>
-      <w:r>
-        <w:t>the same time</w:t>
-      </w:r>
-      <w:r>
-        <w:t>)</w:t>
+        <w:t>‘Name of preprocessed</w:t>
+      </w:r>
+      <w:r>
+        <w:t xml:space="preserve"> das</w:t>
+      </w:r>
+      <w:r>
+        <w:t xml:space="preserve"> file’: ’Time begin’, ‘Time </w:t>
+      </w:r>
+      <w:proofErr w:type="gramStart"/>
+      <w:r>
+        <w:t>end</w:t>
+      </w:r>
+      <w:proofErr w:type="gramEnd"/>
+      <w:r>
+        <w:t xml:space="preserve">’ </w:t>
       </w:r>
     </w:p>
     <w:p>
@@ -197,43 +166,39 @@
     </w:p>
     <w:p>
       <w:r>
-        <w:t>operation-bc</w:t>
-      </w:r>
-      <w:r>
-        <w:t>1</w:t>
-      </w:r>
-      <w:r>
-        <w:t>:</w:t>
-      </w:r>
-      <w:r>
-        <w:t xml:space="preserve"> 2024-03-05 11:40:</w:t>
-      </w:r>
-      <w:r>
-        <w:t>08 AM, 2024-03-05 12:10:00 PM</w:t>
-      </w:r>
-    </w:p>
-    <w:p>
-      <w:pPr>
-        <w:pStyle w:val="ListParagraph"/>
-        <w:numPr>
-          <w:ilvl w:val="0"/>
-          <w:numId w:val="1"/>
-        </w:numPr>
-      </w:pPr>
-      <w:r>
-        <w:t xml:space="preserve">luna time: 2024-03-05 </w:t>
-      </w:r>
-      <w:r>
-        <w:t>17</w:t>
-      </w:r>
-      <w:r>
-        <w:t xml:space="preserve">:40:08, 2024-03-05 </w:t>
-      </w:r>
-      <w:r>
-        <w:t>18</w:t>
-      </w:r>
-      <w:r>
-        <w:t>:10:00</w:t>
+        <w:t>operation-bc1: 2024-03-05 11:40:08 AM, 2024-03-05 12:10:00 PM</w:t>
+      </w:r>
+    </w:p>
+    <w:p>
+      <w:pPr>
+        <w:pStyle w:val="ListParagraph"/>
+        <w:numPr>
+          <w:ilvl w:val="0"/>
+          <w:numId w:val="2"/>
+        </w:numPr>
+      </w:pPr>
+      <w:r>
+        <w:t>das time:</w:t>
+      </w:r>
+      <w:r>
+        <w:t xml:space="preserve"> </w:t>
+      </w:r>
+      <w:r>
+        <w:t xml:space="preserve">2024-03-05 </w:t>
+      </w:r>
+      <w:proofErr w:type="gramStart"/>
+      <w:r>
+        <w:t>11:40:08</w:t>
+      </w:r>
+      <w:r>
+        <w:t xml:space="preserve"> </w:t>
+      </w:r>
+      <w:r>
+        <w:t>,</w:t>
+      </w:r>
+      <w:proofErr w:type="gramEnd"/>
+      <w:r>
+        <w:t xml:space="preserve"> 2024-03-05 12:10:00</w:t>
       </w:r>
     </w:p>
     <w:p>
@@ -246,17 +211,17 @@
         <w:pStyle w:val="ListParagraph"/>
         <w:numPr>
           <w:ilvl w:val="0"/>
-          <w:numId w:val="1"/>
-        </w:numPr>
-      </w:pPr>
-      <w:r>
-        <w:t>luna time:</w:t>
-      </w:r>
-      <w:r>
-        <w:t xml:space="preserve"> </w:t>
-      </w:r>
-      <w:r>
-        <w:t>2024-03-05 18:13:30, 2024-03-05 18:37:12</w:t>
+          <w:numId w:val="2"/>
+        </w:numPr>
+      </w:pPr>
+      <w:r>
+        <w:t>das time</w:t>
+      </w:r>
+      <w:r>
+        <w:t xml:space="preserve">: </w:t>
+      </w:r>
+      <w:r>
+        <w:t>2024-03-05 12:13:30, 2024-03-05 12:37:12</w:t>
       </w:r>
     </w:p>
     <w:p>
@@ -269,40 +234,64 @@
         <w:pStyle w:val="ListParagraph"/>
         <w:numPr>
           <w:ilvl w:val="0"/>
-          <w:numId w:val="1"/>
-        </w:numPr>
-      </w:pPr>
-      <w:r>
-        <w:t>luna time:</w:t>
-      </w:r>
-      <w:r>
-        <w:t xml:space="preserve"> 2024-03-05 18:42:30, 2024-03-05 18:53:45</w:t>
-      </w:r>
-    </w:p>
-    <w:p>
-      <w:r>
-        <w:t>hammer-bc1: 2024-03-05 01:38:00 PM - 2024-03-05 1:52:00 PM</w:t>
-      </w:r>
-    </w:p>
-    <w:p>
-      <w:pPr>
-        <w:pStyle w:val="ListParagraph"/>
-        <w:numPr>
-          <w:ilvl w:val="0"/>
-          <w:numId w:val="1"/>
-        </w:numPr>
-      </w:pPr>
-      <w:r>
-        <w:t>luna time:</w:t>
-      </w:r>
-      <w:r>
-        <w:t xml:space="preserve"> 2024-03-05 19:38:00</w:t>
+          <w:numId w:val="2"/>
+        </w:numPr>
+      </w:pPr>
+      <w:r>
+        <w:t>das time</w:t>
+      </w:r>
+      <w:r>
+        <w:t xml:space="preserve">: </w:t>
+      </w:r>
+      <w:r>
+        <w:t>2024-03-05 12:42:30, 2024-03-05 12:53:45</w:t>
+      </w:r>
+    </w:p>
+    <w:p>
+      <w:r>
+        <w:t>hammer-bc1: 2024-03-05 01:38:00 PM</w:t>
+      </w:r>
+      <w:r>
+        <w:t xml:space="preserve">, </w:t>
+      </w:r>
+      <w:r>
+        <w:t>2024-03-05 1:52:00 PM</w:t>
+      </w:r>
+    </w:p>
+    <w:p>
+      <w:pPr>
+        <w:pStyle w:val="ListParagraph"/>
+        <w:numPr>
+          <w:ilvl w:val="0"/>
+          <w:numId w:val="2"/>
+        </w:numPr>
+      </w:pPr>
+      <w:r>
+        <w:t>das time</w:t>
+      </w:r>
+      <w:r>
+        <w:t xml:space="preserve">: </w:t>
+      </w:r>
+      <w:r>
+        <w:t xml:space="preserve">2024-03-05 </w:t>
+      </w:r>
+      <w:r>
+        <w:t>13</w:t>
+      </w:r>
+      <w:r>
+        <w:t>:38:00</w:t>
       </w:r>
       <w:r>
         <w:t>,</w:t>
       </w:r>
       <w:r>
-        <w:t xml:space="preserve"> 2024-03-05 19:52:00</w:t>
+        <w:t xml:space="preserve"> 2024-03-05 </w:t>
+      </w:r>
+      <w:r>
+        <w:t>13</w:t>
+      </w:r>
+      <w:r>
+        <w:t>:52:00</w:t>
       </w:r>
     </w:p>
     <w:p>
@@ -335,31 +324,25 @@
     </w:p>
     <w:p>
       <w:r>
-        <w:t>operation-bc</w:t>
-      </w:r>
-      <w:r>
-        <w:t>2</w:t>
-      </w:r>
-      <w:r>
-        <w:t>:</w:t>
-      </w:r>
-      <w:r>
-        <w:t xml:space="preserve"> 2024-03-07 10:29:00 AM, 2024-03-07 10:54:00 AM</w:t>
-      </w:r>
-    </w:p>
-    <w:p>
-      <w:pPr>
-        <w:pStyle w:val="ListParagraph"/>
-        <w:numPr>
-          <w:ilvl w:val="0"/>
-          <w:numId w:val="1"/>
-        </w:numPr>
-      </w:pPr>
-      <w:r>
-        <w:t>luna time:</w:t>
-      </w:r>
-      <w:r>
-        <w:t xml:space="preserve"> 2024-03-07 16:29:00, 2024-03-07 16:54:00</w:t>
+        <w:t>operation-bc2: 2024-03-07 10:29:00 AM, 2024-03-07 10:54:00 AM</w:t>
+      </w:r>
+    </w:p>
+    <w:p>
+      <w:pPr>
+        <w:pStyle w:val="ListParagraph"/>
+        <w:numPr>
+          <w:ilvl w:val="0"/>
+          <w:numId w:val="2"/>
+        </w:numPr>
+      </w:pPr>
+      <w:r>
+        <w:t>das time</w:t>
+      </w:r>
+      <w:r>
+        <w:t xml:space="preserve">: </w:t>
+      </w:r>
+      <w:r>
+        <w:t>2024-03-07 10:29:00, 2024-03-07 10:54:00</w:t>
       </w:r>
     </w:p>
     <w:p>
@@ -372,14 +355,17 @@
         <w:pStyle w:val="ListParagraph"/>
         <w:numPr>
           <w:ilvl w:val="0"/>
-          <w:numId w:val="1"/>
-        </w:numPr>
-      </w:pPr>
-      <w:r>
-        <w:t>luna time:</w:t>
-      </w:r>
-      <w:r>
-        <w:t xml:space="preserve"> 2024-03-07 16:58:00, 2024-03-07 17:22:00</w:t>
+          <w:numId w:val="2"/>
+        </w:numPr>
+      </w:pPr>
+      <w:r>
+        <w:t>das time</w:t>
+      </w:r>
+      <w:r>
+        <w:t xml:space="preserve">: </w:t>
+      </w:r>
+      <w:r>
+        <w:t>2024-03-07 10:58:00, 2024-03-07 11:22:00</w:t>
       </w:r>
     </w:p>
     <w:p>
@@ -392,19 +378,22 @@
         <w:pStyle w:val="ListParagraph"/>
         <w:numPr>
           <w:ilvl w:val="0"/>
-          <w:numId w:val="1"/>
-        </w:numPr>
-      </w:pPr>
+          <w:numId w:val="2"/>
+        </w:numPr>
+      </w:pPr>
+      <w:r>
+        <w:t>das time</w:t>
+      </w:r>
+      <w:r>
+        <w:t xml:space="preserve">: </w:t>
+      </w:r>
+      <w:r>
+        <w:t>2024-03-07 11:26:20, 2024-03-07 11:37:00</w:t>
+      </w:r>
+    </w:p>
+    <w:p>
       <w:r>
         <w:lastRenderedPageBreak/>
-        <w:t>luna time:</w:t>
-      </w:r>
-      <w:r>
-        <w:t xml:space="preserve"> 2024-03-07 17:26:20, 2024-03-07 17:37:00</w:t>
-      </w:r>
-    </w:p>
-    <w:p>
-      <w:r>
         <w:t>hammer-bc2: 2024-03-07 12:02:40 PM, 2024-03-07 12:13:00 PM</w:t>
       </w:r>
     </w:p>
@@ -413,14 +402,17 @@
         <w:pStyle w:val="ListParagraph"/>
         <w:numPr>
           <w:ilvl w:val="0"/>
-          <w:numId w:val="1"/>
-        </w:numPr>
-      </w:pPr>
-      <w:r>
-        <w:t>luna time:</w:t>
-      </w:r>
-      <w:r>
-        <w:t xml:space="preserve"> 2024-03-07 18:02:40, 2024-03-07 18:13:00</w:t>
+          <w:numId w:val="2"/>
+        </w:numPr>
+      </w:pPr>
+      <w:r>
+        <w:t>das time</w:t>
+      </w:r>
+      <w:r>
+        <w:t xml:space="preserve">: </w:t>
+      </w:r>
+      <w:r>
+        <w:t>2024-03-07 12:02:40, 2024-03-07 12:13:00</w:t>
       </w:r>
     </w:p>
     <w:p>
@@ -433,14 +425,17 @@
         <w:pStyle w:val="ListParagraph"/>
         <w:numPr>
           <w:ilvl w:val="0"/>
-          <w:numId w:val="1"/>
-        </w:numPr>
-      </w:pPr>
-      <w:r>
-        <w:t>luna time:</w:t>
-      </w:r>
-      <w:r>
-        <w:t xml:space="preserve"> 2024-03-07 18:17:25, 2024-03-07 18:18:00</w:t>
+          <w:numId w:val="2"/>
+        </w:numPr>
+      </w:pPr>
+      <w:r>
+        <w:t>das time</w:t>
+      </w:r>
+      <w:r>
+        <w:t xml:space="preserve">: </w:t>
+      </w:r>
+      <w:r>
+        <w:t>2024-03-07 12:17:25, 2024-03-07 12:18:00</w:t>
       </w:r>
     </w:p>
     <w:p/>
@@ -459,94 +454,124 @@
     </w:p>
     <w:p>
       <w:r>
-        <w:t>operation-bc3: 2024-03-07</w:t>
-      </w:r>
-      <w:r>
-        <w:t xml:space="preserve"> 12:28:30 PM, 2024-03-07 12:52:11 PM</w:t>
-      </w:r>
-    </w:p>
-    <w:p>
-      <w:pPr>
-        <w:pStyle w:val="ListParagraph"/>
-        <w:numPr>
-          <w:ilvl w:val="0"/>
-          <w:numId w:val="1"/>
-        </w:numPr>
-      </w:pPr>
-      <w:r>
-        <w:t>luna time:</w:t>
-      </w:r>
-      <w:r>
-        <w:t xml:space="preserve"> 2024-03-07 18:28:30, 2024-03-07 18:52:11</w:t>
-      </w:r>
-    </w:p>
-    <w:p>
-      <w:r>
-        <w:t>idle-bc3: 2024-03-07</w:t>
-      </w:r>
-      <w:r>
-        <w:t xml:space="preserve"> 12:57:00 PM, 2024-03-07 01:19:10 PM</w:t>
-      </w:r>
-    </w:p>
-    <w:p>
-      <w:pPr>
-        <w:pStyle w:val="ListParagraph"/>
-        <w:numPr>
-          <w:ilvl w:val="0"/>
-          <w:numId w:val="1"/>
-        </w:numPr>
-      </w:pPr>
-      <w:r>
-        <w:t>luna time:</w:t>
-      </w:r>
-      <w:r>
-        <w:t xml:space="preserve"> 2024-03-07 18:57:00, 2024-03-07 19:19:10</w:t>
-      </w:r>
-    </w:p>
-    <w:p>
-      <w:r>
-        <w:t xml:space="preserve">brake-bc3: </w:t>
-      </w:r>
-      <w:r>
-        <w:t>2024-03-07 01:23:00 PM, 2024-03-07 01:36:00 PM</w:t>
-      </w:r>
-    </w:p>
-    <w:p>
-      <w:pPr>
-        <w:pStyle w:val="ListParagraph"/>
-        <w:numPr>
-          <w:ilvl w:val="0"/>
-          <w:numId w:val="1"/>
-        </w:numPr>
-      </w:pPr>
-      <w:r>
-        <w:t>luna time:</w:t>
-      </w:r>
-      <w:r>
-        <w:t xml:space="preserve"> 2024-03-07 19:23:00, 2024-03-07 19:36:00</w:t>
-      </w:r>
-    </w:p>
-    <w:p>
-      <w:r>
-        <w:t>hammer-bc3:</w:t>
-      </w:r>
-      <w:r>
-        <w:t xml:space="preserve"> 2024-03-07 01:47:00 PM, 2024-03-07 1:58:00 PM</w:t>
-      </w:r>
-    </w:p>
-    <w:p>
-      <w:pPr>
-        <w:pStyle w:val="ListParagraph"/>
-        <w:numPr>
-          <w:ilvl w:val="0"/>
-          <w:numId w:val="1"/>
-        </w:numPr>
-      </w:pPr>
-      <w:r>
-        <w:t>luna time:</w:t>
-      </w:r>
-      <w:r>
-        <w:t xml:space="preserve"> 2024-03-07 19:47:00, 2024-03-07 19:58:00</w:t>
+        <w:t>operation-bc3: 2024-03-07 12:28:30 PM, 2024-03-07 12:52:11 PM</w:t>
+      </w:r>
+    </w:p>
+    <w:p>
+      <w:pPr>
+        <w:pStyle w:val="ListParagraph"/>
+        <w:numPr>
+          <w:ilvl w:val="0"/>
+          <w:numId w:val="2"/>
+        </w:numPr>
+      </w:pPr>
+      <w:r>
+        <w:t>das time</w:t>
+      </w:r>
+      <w:r>
+        <w:t xml:space="preserve">: </w:t>
+      </w:r>
+      <w:r>
+        <w:t>2024-03-07 12:28:30, 2024-03-07 12:52:11</w:t>
+      </w:r>
+    </w:p>
+    <w:p>
+      <w:r>
+        <w:t>idle-bc3: 2024-03-07 12:57:00 PM, 2024-03-07 01:19:10 PM</w:t>
+      </w:r>
+    </w:p>
+    <w:p>
+      <w:pPr>
+        <w:pStyle w:val="ListParagraph"/>
+        <w:numPr>
+          <w:ilvl w:val="0"/>
+          <w:numId w:val="2"/>
+        </w:numPr>
+      </w:pPr>
+      <w:r>
+        <w:t>das time</w:t>
+      </w:r>
+      <w:r>
+        <w:t xml:space="preserve">: </w:t>
+      </w:r>
+      <w:r>
+        <w:t xml:space="preserve">2024-03-07 12:57:00, 2024-03-07 </w:t>
+      </w:r>
+      <w:r>
+        <w:t>13</w:t>
+      </w:r>
+      <w:r>
+        <w:t>:19:10</w:t>
+      </w:r>
+    </w:p>
+    <w:p>
+      <w:r>
+        <w:t>brake-bc3: 2024-03-07 01:23:00 PM, 2024-03-07 01:36:00 PM</w:t>
+      </w:r>
+    </w:p>
+    <w:p>
+      <w:pPr>
+        <w:pStyle w:val="ListParagraph"/>
+        <w:numPr>
+          <w:ilvl w:val="0"/>
+          <w:numId w:val="2"/>
+        </w:numPr>
+      </w:pPr>
+      <w:r>
+        <w:t>das time</w:t>
+      </w:r>
+      <w:r>
+        <w:t xml:space="preserve">: </w:t>
+      </w:r>
+      <w:r>
+        <w:t xml:space="preserve">2024-03-07 </w:t>
+      </w:r>
+      <w:r>
+        <w:t>13</w:t>
+      </w:r>
+      <w:r>
+        <w:t xml:space="preserve">:23:00, 2024-03-07 </w:t>
+      </w:r>
+      <w:r>
+        <w:t>13</w:t>
+      </w:r>
+      <w:r>
+        <w:t>:36:00</w:t>
+      </w:r>
+    </w:p>
+    <w:p>
+      <w:r>
+        <w:t>hammer-bc3: 2024-03-07 01:47:00 PM, 2024-03-07 1:58:00 PM</w:t>
+      </w:r>
+    </w:p>
+    <w:p>
+      <w:pPr>
+        <w:pStyle w:val="ListParagraph"/>
+        <w:numPr>
+          <w:ilvl w:val="0"/>
+          <w:numId w:val="2"/>
+        </w:numPr>
+      </w:pPr>
+      <w:r>
+        <w:t>das time</w:t>
+      </w:r>
+      <w:r>
+        <w:t xml:space="preserve">: </w:t>
+      </w:r>
+      <w:r>
+        <w:t xml:space="preserve">2024-03-07 </w:t>
+      </w:r>
+      <w:r>
+        <w:t>13</w:t>
+      </w:r>
+      <w:r>
+        <w:t>:47:00 PM, 2024-03-07 1</w:t>
+      </w:r>
+      <w:r>
+        <w:t>3</w:t>
+      </w:r>
+      <w:r>
+        <w:t>:58:00</w:t>
       </w:r>
     </w:p>
     <w:p>
@@ -559,14 +584,29 @@
         <w:pStyle w:val="ListParagraph"/>
         <w:numPr>
           <w:ilvl w:val="0"/>
-          <w:numId w:val="1"/>
-        </w:numPr>
-      </w:pPr>
-      <w:r>
-        <w:t>luna time:</w:t>
-      </w:r>
-      <w:r>
-        <w:t xml:space="preserve"> 2024-03-07 20:02:15, 2024-03-07 20:02:30</w:t>
+          <w:numId w:val="2"/>
+        </w:numPr>
+      </w:pPr>
+      <w:r>
+        <w:t>das time</w:t>
+      </w:r>
+      <w:r>
+        <w:t xml:space="preserve">: </w:t>
+      </w:r>
+      <w:r>
+        <w:t xml:space="preserve">2024-03-07 </w:t>
+      </w:r>
+      <w:r>
+        <w:t>14</w:t>
+      </w:r>
+      <w:r>
+        <w:t xml:space="preserve">:02:15, 2024-03-07 </w:t>
+      </w:r>
+      <w:r>
+        <w:t>14</w:t>
+      </w:r>
+      <w:r>
+        <w:t>:02:30</w:t>
       </w:r>
     </w:p>
     <w:p/>
@@ -593,142 +633,171 @@
         <w:pStyle w:val="ListParagraph"/>
         <w:numPr>
           <w:ilvl w:val="0"/>
-          <w:numId w:val="1"/>
-        </w:numPr>
-      </w:pPr>
-      <w:r>
-        <w:t>luna time:</w:t>
-      </w:r>
-      <w:r>
-        <w:t xml:space="preserve"> 2024-03-07 20:08:40, 2024-03-07 20:30:00</w:t>
-      </w:r>
-    </w:p>
-    <w:p>
-      <w:r>
-        <w:t>idle-bc</w:t>
-      </w:r>
-      <w:r>
-        <w:t>4</w:t>
-      </w:r>
-      <w:r>
-        <w:t>:</w:t>
-      </w:r>
-      <w:r>
-        <w:t xml:space="preserve"> 2024-03-07 02:33:00 PM, 2024-03-07 02:56.40 PM</w:t>
-      </w:r>
-    </w:p>
-    <w:p>
-      <w:pPr>
-        <w:pStyle w:val="ListParagraph"/>
-        <w:numPr>
-          <w:ilvl w:val="0"/>
-          <w:numId w:val="1"/>
-        </w:numPr>
-      </w:pPr>
-      <w:r>
-        <w:t>luna time:</w:t>
-      </w:r>
-      <w:r>
-        <w:t xml:space="preserve"> 2024-03-07 20:33:00, 2024-03-07 20:56</w:t>
-      </w:r>
-      <w:r>
-        <w:t>:</w:t>
-      </w:r>
-      <w:r>
-        <w:t>40</w:t>
-      </w:r>
-    </w:p>
-    <w:p>
-      <w:r>
-        <w:t>brake-bc</w:t>
-      </w:r>
-      <w:r>
-        <w:t>4</w:t>
-      </w:r>
-      <w:r>
-        <w:t>:</w:t>
-      </w:r>
-      <w:r>
-        <w:t xml:space="preserve"> 2024-03-07 03:00:00 PM, 2024-03-07 03:12:00 PM</w:t>
-      </w:r>
-    </w:p>
-    <w:p>
-      <w:pPr>
-        <w:pStyle w:val="ListParagraph"/>
-        <w:numPr>
-          <w:ilvl w:val="0"/>
-          <w:numId w:val="1"/>
-        </w:numPr>
-      </w:pPr>
-      <w:r>
-        <w:t>luna time:</w:t>
-      </w:r>
-      <w:r>
-        <w:t xml:space="preserve"> 2024-03-07 21:00:00, 2024-03-07 21:12:00</w:t>
-      </w:r>
-    </w:p>
-    <w:p>
-      <w:r>
-        <w:t>hammer-bc</w:t>
-      </w:r>
-      <w:r>
-        <w:t>4</w:t>
-      </w:r>
-      <w:r>
-        <w:t>:</w:t>
-      </w:r>
-      <w:r>
-        <w:t xml:space="preserve"> 2024-03-07 03:19:50 PM, 2024-03-07 03:32:00 PM</w:t>
-      </w:r>
-    </w:p>
-    <w:p>
-      <w:pPr>
-        <w:pStyle w:val="ListParagraph"/>
-        <w:numPr>
-          <w:ilvl w:val="0"/>
-          <w:numId w:val="1"/>
-        </w:numPr>
-      </w:pPr>
-      <w:r>
-        <w:t>luna time:</w:t>
-      </w:r>
-      <w:r>
-        <w:t xml:space="preserve"> 2024-03-07 21:19:50, 2024-03-07 21:32:00</w:t>
-      </w:r>
-    </w:p>
-    <w:p>
-      <w:r>
-        <w:t>bolt-tight-bc</w:t>
-      </w:r>
-      <w:r>
-        <w:t>4</w:t>
-      </w:r>
-      <w:r>
-        <w:t>-bc</w:t>
-      </w:r>
-      <w:r>
-        <w:t>5</w:t>
-      </w:r>
-      <w:r>
-        <w:t>: 2024-03-07 03:35:10 PM, 2024-03-07 03:38:00 PM</w:t>
-      </w:r>
-    </w:p>
-    <w:p>
-      <w:pPr>
-        <w:pStyle w:val="ListParagraph"/>
-        <w:numPr>
-          <w:ilvl w:val="0"/>
-          <w:numId w:val="1"/>
-        </w:numPr>
-      </w:pPr>
-      <w:r>
-        <w:t>luna time:</w:t>
-      </w:r>
-      <w:r>
-        <w:t xml:space="preserve"> 2024-03-07 21:35:10, 2024-03-07 21:38:00</w:t>
-      </w:r>
-    </w:p>
-    <w:p/>
+          <w:numId w:val="2"/>
+        </w:numPr>
+      </w:pPr>
+      <w:r>
+        <w:t>das time</w:t>
+      </w:r>
+      <w:r>
+        <w:t xml:space="preserve">: </w:t>
+      </w:r>
+      <w:r>
+        <w:t xml:space="preserve">2024-03-07 </w:t>
+      </w:r>
+      <w:r>
+        <w:t>14</w:t>
+      </w:r>
+      <w:r>
+        <w:t xml:space="preserve">:08:40, 2024-03-07 </w:t>
+      </w:r>
+      <w:r>
+        <w:t>14</w:t>
+      </w:r>
+      <w:r>
+        <w:t>:30:00</w:t>
+      </w:r>
+    </w:p>
+    <w:p>
+      <w:r>
+        <w:t>idle-bc4: 2024-03-07 02:33:00 PM, 2024-03-07 02:56.40 PM</w:t>
+      </w:r>
+    </w:p>
+    <w:p>
+      <w:pPr>
+        <w:pStyle w:val="ListParagraph"/>
+        <w:numPr>
+          <w:ilvl w:val="0"/>
+          <w:numId w:val="2"/>
+        </w:numPr>
+      </w:pPr>
+      <w:r>
+        <w:t>das time</w:t>
+      </w:r>
+      <w:r>
+        <w:t xml:space="preserve">: </w:t>
+      </w:r>
+      <w:r>
+        <w:t xml:space="preserve">2024-03-07 </w:t>
+      </w:r>
+      <w:r>
+        <w:t>14</w:t>
+      </w:r>
+      <w:r>
+        <w:t xml:space="preserve">:33:00, 2024-03-07 </w:t>
+      </w:r>
+      <w:r>
+        <w:t>14</w:t>
+      </w:r>
+      <w:r>
+        <w:t>:56.40</w:t>
+      </w:r>
+    </w:p>
+    <w:p>
+      <w:r>
+        <w:t>brake-bc4: 2024-03-07 03:00:00 PM, 2024-03-07 03:12:00 PM</w:t>
+      </w:r>
+    </w:p>
+    <w:p>
+      <w:pPr>
+        <w:pStyle w:val="ListParagraph"/>
+        <w:numPr>
+          <w:ilvl w:val="0"/>
+          <w:numId w:val="2"/>
+        </w:numPr>
+      </w:pPr>
+      <w:r>
+        <w:t>das time</w:t>
+      </w:r>
+      <w:r>
+        <w:t xml:space="preserve">: </w:t>
+      </w:r>
+      <w:r>
+        <w:t xml:space="preserve">2024-03-07 </w:t>
+      </w:r>
+      <w:r>
+        <w:t>15</w:t>
+      </w:r>
+      <w:r>
+        <w:t xml:space="preserve">:00:00 PM, 2024-03-07 </w:t>
+      </w:r>
+      <w:r>
+        <w:t>15</w:t>
+      </w:r>
+      <w:r>
+        <w:t>:12:00</w:t>
+      </w:r>
+    </w:p>
+    <w:p>
+      <w:r>
+        <w:t>hammer-bc4: 2024-03-07 03:19:50 PM, 2024-03-07 03:32:00 PM</w:t>
+      </w:r>
+    </w:p>
+    <w:p>
+      <w:pPr>
+        <w:pStyle w:val="ListParagraph"/>
+        <w:numPr>
+          <w:ilvl w:val="0"/>
+          <w:numId w:val="2"/>
+        </w:numPr>
+      </w:pPr>
+      <w:r>
+        <w:t>das time</w:t>
+      </w:r>
+      <w:r>
+        <w:t xml:space="preserve">: </w:t>
+      </w:r>
+      <w:r>
+        <w:t xml:space="preserve">2024-03-07 </w:t>
+      </w:r>
+      <w:r>
+        <w:t>15</w:t>
+      </w:r>
+      <w:r>
+        <w:t xml:space="preserve">:19:50 PM, 2024-03-07 </w:t>
+      </w:r>
+      <w:r>
+        <w:t>15</w:t>
+      </w:r>
+      <w:r>
+        <w:t>:32:00</w:t>
+      </w:r>
+    </w:p>
+    <w:p>
+      <w:r>
+        <w:t>bolt-tight-bc4-bc5: 2024-03-07 03:35:10 PM, 2024-03-07 03:38:00 PM</w:t>
+      </w:r>
+    </w:p>
+    <w:p>
+      <w:pPr>
+        <w:pStyle w:val="ListParagraph"/>
+        <w:numPr>
+          <w:ilvl w:val="0"/>
+          <w:numId w:val="2"/>
+        </w:numPr>
+      </w:pPr>
+      <w:r>
+        <w:t>das time</w:t>
+      </w:r>
+      <w:r>
+        <w:t xml:space="preserve">: </w:t>
+      </w:r>
+      <w:r>
+        <w:t xml:space="preserve">2024-03-07 </w:t>
+      </w:r>
+      <w:r>
+        <w:t>15</w:t>
+      </w:r>
+      <w:r>
+        <w:t xml:space="preserve">:35:10 PM, 2024-03-07 </w:t>
+      </w:r>
+      <w:r>
+        <w:t>15</w:t>
+      </w:r>
+      <w:r>
+        <w:t>:38:00</w:t>
+      </w:r>
+    </w:p>
     <w:p/>
     <w:p>
       <w:pPr>
@@ -742,6 +811,7 @@
           <w:b/>
           <w:bCs/>
         </w:rPr>
+        <w:lastRenderedPageBreak/>
         <w:t>March 08, 2024</w:t>
       </w:r>
     </w:p>
@@ -760,141 +830,117 @@
     </w:p>
     <w:p>
       <w:r>
-        <w:t>operation-bc</w:t>
-      </w:r>
-      <w:r>
-        <w:t>5</w:t>
-      </w:r>
-      <w:r>
-        <w:t>:</w:t>
-      </w:r>
-      <w:r>
-        <w:t xml:space="preserve"> 2024-03-08 08:28:00 AM, 2024-03-08 08:42:00 AM (Curtailment occurred at 08:42:50 AM)</w:t>
-      </w:r>
-    </w:p>
-    <w:p>
-      <w:pPr>
-        <w:pStyle w:val="ListParagraph"/>
-        <w:numPr>
-          <w:ilvl w:val="0"/>
-          <w:numId w:val="1"/>
-        </w:numPr>
-      </w:pPr>
-      <w:r>
-        <w:t>luna time:</w:t>
-      </w:r>
-      <w:r>
-        <w:t xml:space="preserve"> 2024-03-08 14:28:00, 2024-03-08 14:42:00</w:t>
-      </w:r>
-    </w:p>
-    <w:p>
-      <w:r>
-        <w:t>idle-bc</w:t>
-      </w:r>
-      <w:r>
-        <w:t>5</w:t>
-      </w:r>
-      <w:r>
-        <w:t>: 2024-03-08 08:47:20 AM, 2024-03-08 09:10:12 AM</w:t>
-      </w:r>
-    </w:p>
-    <w:p>
-      <w:pPr>
-        <w:pStyle w:val="ListParagraph"/>
-        <w:numPr>
-          <w:ilvl w:val="0"/>
-          <w:numId w:val="1"/>
-        </w:numPr>
-      </w:pPr>
-      <w:r>
-        <w:t>luna time:</w:t>
-      </w:r>
-      <w:r>
-        <w:t xml:space="preserve"> 2024-03-08 14:47:20, 2024-03-08 15:10:12</w:t>
-      </w:r>
-    </w:p>
-    <w:p>
-      <w:r>
-        <w:t>brake-bc</w:t>
-      </w:r>
-      <w:r>
-        <w:t>5</w:t>
-      </w:r>
-      <w:r>
-        <w:t>: 2024-03-08 09:13:45 AM, 2024-03-08 09:25:30 AM</w:t>
-      </w:r>
-    </w:p>
-    <w:p>
-      <w:pPr>
-        <w:pStyle w:val="ListParagraph"/>
-        <w:numPr>
-          <w:ilvl w:val="0"/>
-          <w:numId w:val="1"/>
-        </w:numPr>
-      </w:pPr>
-      <w:r>
-        <w:t>luna time:</w:t>
-      </w:r>
-      <w:r>
-        <w:t xml:space="preserve"> 2024-03-08 15:13:45, 2024-03-08 15:25:30</w:t>
-      </w:r>
-    </w:p>
-    <w:p>
-      <w:r>
-        <w:t>yawing-bc</w:t>
-      </w:r>
-      <w:r>
-        <w:t>5</w:t>
-      </w:r>
-      <w:r>
-        <w:t>: 2024-03-08</w:t>
-      </w:r>
-      <w:r>
-        <w:t xml:space="preserve"> 09:57:00 AM, 2024-03-08 10:03:00 AM</w:t>
-      </w:r>
-    </w:p>
-    <w:p>
-      <w:pPr>
-        <w:pStyle w:val="ListParagraph"/>
-        <w:numPr>
-          <w:ilvl w:val="0"/>
-          <w:numId w:val="1"/>
-        </w:numPr>
-      </w:pPr>
-      <w:r>
-        <w:t>luna time:</w:t>
-      </w:r>
-      <w:r>
-        <w:t xml:space="preserve"> 2024-03-08 15:57:00, 2024-03-08 16:03:00</w:t>
-      </w:r>
-    </w:p>
-    <w:p>
-      <w:r>
-        <w:t>hammer-bc</w:t>
-      </w:r>
-      <w:r>
-        <w:t>5</w:t>
-      </w:r>
-      <w:r>
-        <w:t>: 2024-03-08</w:t>
-      </w:r>
-      <w:r>
-        <w:t xml:space="preserve"> 10:27:45 AM, 2024-03-08 10:40:50 AM</w:t>
-      </w:r>
-    </w:p>
-    <w:p>
-      <w:pPr>
-        <w:pStyle w:val="ListParagraph"/>
-        <w:numPr>
-          <w:ilvl w:val="0"/>
-          <w:numId w:val="1"/>
-        </w:numPr>
-      </w:pPr>
-      <w:r>
-        <w:t>luna time:</w:t>
-      </w:r>
-      <w:r>
-        <w:t xml:space="preserve"> 2024-03-08 16:27:45, 2024-03-08 16:40:50</w:t>
+        <w:t>operation-bc5: 2024-03-08 08:28:00 AM, 2024-03-08 08:42:00 AM (Curtailment occurred at 08:42:50 AM)</w:t>
+      </w:r>
+    </w:p>
+    <w:p>
+      <w:pPr>
+        <w:pStyle w:val="ListParagraph"/>
+        <w:numPr>
+          <w:ilvl w:val="0"/>
+          <w:numId w:val="2"/>
+        </w:numPr>
+      </w:pPr>
+      <w:r>
+        <w:t>das time</w:t>
+      </w:r>
+      <w:r>
+        <w:t xml:space="preserve">: </w:t>
+      </w:r>
+      <w:r>
+        <w:t>2024-03-08 08:28:00, 2024-03-08 08:42:00</w:t>
+      </w:r>
+    </w:p>
+    <w:p>
+      <w:r>
+        <w:t>idle-bc5: 2024-03-08 08:47:20 AM, 2024-03-08 09:10:12 AM</w:t>
+      </w:r>
+    </w:p>
+    <w:p>
+      <w:pPr>
+        <w:pStyle w:val="ListParagraph"/>
+        <w:numPr>
+          <w:ilvl w:val="0"/>
+          <w:numId w:val="2"/>
+        </w:numPr>
+      </w:pPr>
+      <w:r>
+        <w:t>das time</w:t>
+      </w:r>
+      <w:r>
+        <w:t xml:space="preserve">: </w:t>
+      </w:r>
+      <w:r>
+        <w:t>2024-03-08 08:47:20, 2024-03-08 09:10:12</w:t>
+      </w:r>
+    </w:p>
+    <w:p>
+      <w:r>
+        <w:t>brake-bc5: 2024-03-08 09:13:45 AM, 2024-03-08 09:25:30 AM</w:t>
+      </w:r>
+    </w:p>
+    <w:p>
+      <w:pPr>
+        <w:pStyle w:val="ListParagraph"/>
+        <w:numPr>
+          <w:ilvl w:val="0"/>
+          <w:numId w:val="2"/>
+        </w:numPr>
+      </w:pPr>
+      <w:r>
+        <w:t>das time</w:t>
+      </w:r>
+      <w:r>
+        <w:t xml:space="preserve">: </w:t>
+      </w:r>
+      <w:r>
+        <w:t>2024-03-08 09:13:45, 2024-03-08 09:25:30</w:t>
+      </w:r>
+    </w:p>
+    <w:p>
+      <w:r>
+        <w:t>yawing-bc5: 2024-03-08 09:57:00 AM, 2024-03-08 10:03:00 AM</w:t>
+      </w:r>
+    </w:p>
+    <w:p>
+      <w:pPr>
+        <w:pStyle w:val="ListParagraph"/>
+        <w:numPr>
+          <w:ilvl w:val="0"/>
+          <w:numId w:val="2"/>
+        </w:numPr>
+      </w:pPr>
+      <w:r>
+        <w:t>das time</w:t>
+      </w:r>
+      <w:r>
+        <w:t xml:space="preserve">: </w:t>
+      </w:r>
+      <w:r>
+        <w:t>2024-03-08 09:57:00, 2024-03-08 10:03:00</w:t>
+      </w:r>
+    </w:p>
+    <w:p>
+      <w:r>
+        <w:t>hammer-bc5: 2024-03-08 10:27:45 AM, 2024-03-08 10:40:50 AM</w:t>
+      </w:r>
+    </w:p>
+    <w:p>
+      <w:pPr>
+        <w:pStyle w:val="ListParagraph"/>
+        <w:numPr>
+          <w:ilvl w:val="0"/>
+          <w:numId w:val="2"/>
+        </w:numPr>
+      </w:pPr>
+      <w:r>
+        <w:t>das time</w:t>
+      </w:r>
+      <w:r>
+        <w:t xml:space="preserve">: </w:t>
+      </w:r>
+      <w:r>
+        <w:t>2024-03-08 10:27:45, 2024-03-08 10:40:50</w:t>
       </w:r>
     </w:p>
     <w:p>
@@ -907,14 +953,17 @@
         <w:pStyle w:val="ListParagraph"/>
         <w:numPr>
           <w:ilvl w:val="0"/>
-          <w:numId w:val="1"/>
-        </w:numPr>
-      </w:pPr>
-      <w:r>
-        <w:t>luna time:</w:t>
-      </w:r>
-      <w:r>
-        <w:t xml:space="preserve"> 2024-03-08 16:48:20, 2024-03-08 17:41:00</w:t>
+          <w:numId w:val="2"/>
+        </w:numPr>
+      </w:pPr>
+      <w:r>
+        <w:t>das time</w:t>
+      </w:r>
+      <w:r>
+        <w:t xml:space="preserve">: </w:t>
+      </w:r>
+      <w:r>
+        <w:t>2024-03-08 10:48:20, 2024-03-08 11:41:00</w:t>
       </w:r>
     </w:p>
     <w:p/>
@@ -941,14 +990,17 @@
         <w:pStyle w:val="ListParagraph"/>
         <w:numPr>
           <w:ilvl w:val="0"/>
-          <w:numId w:val="1"/>
-        </w:numPr>
-      </w:pPr>
-      <w:r>
-        <w:t>luna time:</w:t>
-      </w:r>
-      <w:r>
-        <w:t xml:space="preserve"> 2024-03-08 18:00:45, 2024-03-08 18:21:20</w:t>
+          <w:numId w:val="2"/>
+        </w:numPr>
+      </w:pPr>
+      <w:r>
+        <w:t>das time</w:t>
+      </w:r>
+      <w:r>
+        <w:t xml:space="preserve">: </w:t>
+      </w:r>
+      <w:r>
+        <w:t>2024-03-08 12:00:45, 2024-03-08 12:21:20</w:t>
       </w:r>
     </w:p>
     <w:p>
@@ -961,14 +1013,17 @@
         <w:pStyle w:val="ListParagraph"/>
         <w:numPr>
           <w:ilvl w:val="0"/>
-          <w:numId w:val="1"/>
-        </w:numPr>
-      </w:pPr>
-      <w:r>
-        <w:t>luna time:</w:t>
-      </w:r>
-      <w:r>
-        <w:t xml:space="preserve"> 2024-03-08 18:26:40, 2024-03-08 18:37:00</w:t>
+          <w:numId w:val="2"/>
+        </w:numPr>
+      </w:pPr>
+      <w:r>
+        <w:t>das time</w:t>
+      </w:r>
+      <w:r>
+        <w:t xml:space="preserve">: </w:t>
+      </w:r>
+      <w:r>
+        <w:t>2024-03-08 12:26:40, 2024-03-08 12:37:00</w:t>
       </w:r>
     </w:p>
     <w:p>
@@ -981,14 +1036,17 @@
         <w:pStyle w:val="ListParagraph"/>
         <w:numPr>
           <w:ilvl w:val="0"/>
-          <w:numId w:val="1"/>
-        </w:numPr>
-      </w:pPr>
-      <w:r>
-        <w:t>luna time:</w:t>
-      </w:r>
-      <w:r>
-        <w:t xml:space="preserve"> 2024-03-08 18:43:10, 2024-03-08 18:51:00</w:t>
+          <w:numId w:val="2"/>
+        </w:numPr>
+      </w:pPr>
+      <w:r>
+        <w:t>das time</w:t>
+      </w:r>
+      <w:r>
+        <w:t xml:space="preserve">: </w:t>
+      </w:r>
+      <w:r>
+        <w:t>2024-03-08 12:43:10, 2024-03-08 12:51:00</w:t>
       </w:r>
     </w:p>
     <w:p>
@@ -1001,17 +1059,31 @@
         <w:pStyle w:val="ListParagraph"/>
         <w:numPr>
           <w:ilvl w:val="0"/>
-          <w:numId w:val="1"/>
-        </w:numPr>
-      </w:pPr>
-      <w:r>
-        <w:t>luna time:</w:t>
-      </w:r>
-      <w:r>
-        <w:t xml:space="preserve"> 2024-03-08 19:02:06, 2024-03-08 19:13:25</w:t>
-      </w:r>
-    </w:p>
-    <w:p/>
+          <w:numId w:val="2"/>
+        </w:numPr>
+      </w:pPr>
+      <w:r>
+        <w:t>das time</w:t>
+      </w:r>
+      <w:r>
+        <w:t xml:space="preserve">: </w:t>
+      </w:r>
+      <w:r>
+        <w:t xml:space="preserve">2024-03-08 </w:t>
+      </w:r>
+      <w:r>
+        <w:t>13</w:t>
+      </w:r>
+      <w:r>
+        <w:t xml:space="preserve">:02:06, 2024-03-08 </w:t>
+      </w:r>
+      <w:r>
+        <w:t>13</w:t>
+      </w:r>
+      <w:r>
+        <w:t>:13:25</w:t>
+      </w:r>
+    </w:p>
     <w:p/>
     <w:sectPr>
       <w:pgSz w:w="12240" w:h="15840"/>
@@ -1026,10 +1098,10 @@
 <file path=word/numbering.xml><?xml version="1.0" encoding="utf-8"?>
 <w:numbering xmlns:wpc="http://schemas.microsoft.com/office/word/2010/wordprocessingCanvas" xmlns:cx="http://schemas.microsoft.com/office/drawing/2014/chartex" xmlns:cx1="http://schemas.microsoft.com/office/drawing/2015/9/8/chartex" xmlns:cx2="http://schemas.microsoft.com/office/drawing/2015/10/21/chartex" xmlns:cx3="http://schemas.microsoft.com/office/drawing/2016/5/9/chartex" xmlns:cx4="http://schemas.microsoft.com/office/drawing/2016/5/10/chartex" xmlns:cx5="http://schemas.microsoft.com/office/drawing/2016/5/11/chartex" xmlns:cx6="http://schemas.microsoft.com/office/drawing/2016/5/12/chartex" xmlns:cx7="http://schemas.microsoft.com/office/drawing/2016/5/13/chartex" xmlns:cx8="http://schemas.microsoft.com/office/drawing/2016/5/14/chartex" xmlns:mc="http://schemas.openxmlformats.org/markup-compatibility/2006" xmlns:aink="http://schemas.microsoft.com/office/drawing/2016/ink" xmlns:am3d="http://schemas.microsoft.com/office/drawing/2017/model3d" xmlns:o="urn:schemas-microsoft-com:office:office" xmlns:oel="http://schemas.microsoft.com/office/2019/extlst" xmlns:r="http://schemas.openxmlformats.org/officeDocument/2006/relationships" xmlns:m="http://schemas.openxmlformats.org/officeDocument/2006/math" xmlns:v="urn:schemas-microsoft-com:vml" xmlns:wp14="http://schemas.microsoft.com/office/word/2010/wordprocessingDrawing" xmlns:wp="http://schemas.openxmlformats.org/drawingml/2006/wordprocessingDrawing" xmlns:w10="urn:schemas-microsoft-com:office:word" xmlns:w="http://schemas.openxmlformats.org/wordprocessingml/2006/main" xmlns:w14="http://schemas.microsoft.com/office/word/2010/wordml" xmlns:w15="http://schemas.microsoft.com/office/word/2012/wordml" xmlns:w16cex="http://schemas.microsoft.com/office/word/2018/wordml/cex" xmlns:w16cid="http://schemas.microsoft.com/office/word/2016/wordml/cid" xmlns:w16="http://schemas.microsoft.com/office/word/2018/wordml" xmlns:w16sdtdh="http://schemas.microsoft.com/office/word/2020/wordml/sdtdatahash" xmlns:w16se="http://schemas.microsoft.com/office/word/2015/wordml/symex" xmlns:wpg="http://schemas.microsoft.com/office/word/2010/wordprocessingGroup" xmlns:wpi="http://schemas.microsoft.com/office/word/2010/wordprocessingInk" xmlns:wne="http://schemas.microsoft.com/office/word/2006/wordml" xmlns:wps="http://schemas.microsoft.com/office/word/2010/wordprocessingShape" mc:Ignorable="w14 w15 w16se w16cid w16 w16cex w16sdtdh wp14">
   <w:abstractNum w:abstractNumId="0" w15:restartNumberingAfterBreak="0">
-    <w:nsid w:val="67BC7564"/>
+    <w:nsid w:val="23D019D0"/>
     <w:multiLevelType w:val="hybridMultilevel"/>
-    <w:tmpl w:val="9E22E890"/>
-    <w:lvl w:ilvl="0" w:tplc="A7F4B484">
+    <w:tmpl w:val="D262B832"/>
+    <w:lvl w:ilvl="0" w:tplc="D6EA5F42">
       <w:numFmt w:val="bullet"/>
       <w:lvlText w:val="-"/>
       <w:lvlJc w:val="left"/>
@@ -1137,7 +1209,122 @@
       </w:rPr>
     </w:lvl>
   </w:abstractNum>
+  <w:abstractNum w:abstractNumId="1" w15:restartNumberingAfterBreak="0">
+    <w:nsid w:val="67BC7564"/>
+    <w:multiLevelType w:val="hybridMultilevel"/>
+    <w:tmpl w:val="9E22E890"/>
+    <w:lvl w:ilvl="0" w:tplc="A7F4B484">
+      <w:numFmt w:val="bullet"/>
+      <w:lvlText w:val="-"/>
+      <w:lvlJc w:val="left"/>
+      <w:pPr>
+        <w:ind w:left="720" w:hanging="360"/>
+      </w:pPr>
+      <w:rPr>
+        <w:rFonts w:ascii="Aptos" w:eastAsiaTheme="minorHAnsi" w:hAnsi="Aptos" w:cstheme="minorBidi" w:hint="default"/>
+      </w:rPr>
+    </w:lvl>
+    <w:lvl w:ilvl="1" w:tplc="04090003" w:tentative="1">
+      <w:start w:val="1"/>
+      <w:numFmt w:val="bullet"/>
+      <w:lvlText w:val="o"/>
+      <w:lvlJc w:val="left"/>
+      <w:pPr>
+        <w:ind w:left="1440" w:hanging="360"/>
+      </w:pPr>
+      <w:rPr>
+        <w:rFonts w:ascii="Courier New" w:hAnsi="Courier New" w:cs="Courier New" w:hint="default"/>
+      </w:rPr>
+    </w:lvl>
+    <w:lvl w:ilvl="2" w:tplc="04090005" w:tentative="1">
+      <w:start w:val="1"/>
+      <w:numFmt w:val="bullet"/>
+      <w:lvlText w:val=""/>
+      <w:lvlJc w:val="left"/>
+      <w:pPr>
+        <w:ind w:left="2160" w:hanging="360"/>
+      </w:pPr>
+      <w:rPr>
+        <w:rFonts w:ascii="Wingdings" w:hAnsi="Wingdings" w:hint="default"/>
+      </w:rPr>
+    </w:lvl>
+    <w:lvl w:ilvl="3" w:tplc="04090001" w:tentative="1">
+      <w:start w:val="1"/>
+      <w:numFmt w:val="bullet"/>
+      <w:lvlText w:val=""/>
+      <w:lvlJc w:val="left"/>
+      <w:pPr>
+        <w:ind w:left="2880" w:hanging="360"/>
+      </w:pPr>
+      <w:rPr>
+        <w:rFonts w:ascii="Symbol" w:hAnsi="Symbol" w:hint="default"/>
+      </w:rPr>
+    </w:lvl>
+    <w:lvl w:ilvl="4" w:tplc="04090003" w:tentative="1">
+      <w:start w:val="1"/>
+      <w:numFmt w:val="bullet"/>
+      <w:lvlText w:val="o"/>
+      <w:lvlJc w:val="left"/>
+      <w:pPr>
+        <w:ind w:left="3600" w:hanging="360"/>
+      </w:pPr>
+      <w:rPr>
+        <w:rFonts w:ascii="Courier New" w:hAnsi="Courier New" w:cs="Courier New" w:hint="default"/>
+      </w:rPr>
+    </w:lvl>
+    <w:lvl w:ilvl="5" w:tplc="04090005" w:tentative="1">
+      <w:start w:val="1"/>
+      <w:numFmt w:val="bullet"/>
+      <w:lvlText w:val=""/>
+      <w:lvlJc w:val="left"/>
+      <w:pPr>
+        <w:ind w:left="4320" w:hanging="360"/>
+      </w:pPr>
+      <w:rPr>
+        <w:rFonts w:ascii="Wingdings" w:hAnsi="Wingdings" w:hint="default"/>
+      </w:rPr>
+    </w:lvl>
+    <w:lvl w:ilvl="6" w:tplc="04090001" w:tentative="1">
+      <w:start w:val="1"/>
+      <w:numFmt w:val="bullet"/>
+      <w:lvlText w:val=""/>
+      <w:lvlJc w:val="left"/>
+      <w:pPr>
+        <w:ind w:left="5040" w:hanging="360"/>
+      </w:pPr>
+      <w:rPr>
+        <w:rFonts w:ascii="Symbol" w:hAnsi="Symbol" w:hint="default"/>
+      </w:rPr>
+    </w:lvl>
+    <w:lvl w:ilvl="7" w:tplc="04090003" w:tentative="1">
+      <w:start w:val="1"/>
+      <w:numFmt w:val="bullet"/>
+      <w:lvlText w:val="o"/>
+      <w:lvlJc w:val="left"/>
+      <w:pPr>
+        <w:ind w:left="5760" w:hanging="360"/>
+      </w:pPr>
+      <w:rPr>
+        <w:rFonts w:ascii="Courier New" w:hAnsi="Courier New" w:cs="Courier New" w:hint="default"/>
+      </w:rPr>
+    </w:lvl>
+    <w:lvl w:ilvl="8" w:tplc="04090005" w:tentative="1">
+      <w:start w:val="1"/>
+      <w:numFmt w:val="bullet"/>
+      <w:lvlText w:val=""/>
+      <w:lvlJc w:val="left"/>
+      <w:pPr>
+        <w:ind w:left="6480" w:hanging="360"/>
+      </w:pPr>
+      <w:rPr>
+        <w:rFonts w:ascii="Wingdings" w:hAnsi="Wingdings" w:hint="default"/>
+      </w:rPr>
+    </w:lvl>
+  </w:abstractNum>
   <w:num w:numId="1" w16cid:durableId="288248922">
+    <w:abstractNumId w:val="1"/>
+  </w:num>
+  <w:num w:numId="2" w16cid:durableId="920798541">
     <w:abstractNumId w:val="0"/>
   </w:num>
 </w:numbering>

</xml_diff>

<commit_message>
adding correction to das times
</commit_message>
<xml_diff>
--- a/documentation/das-notes.docx
+++ b/documentation/das-notes.docx
@@ -125,693 +125,474 @@
         <w:t xml:space="preserve"> das</w:t>
       </w:r>
       <w:r>
-        <w:t xml:space="preserve"> file’: ’Time begin’, ‘Time </w:t>
-      </w:r>
-      <w:proofErr w:type="gramStart"/>
-      <w:r>
-        <w:t>end</w:t>
-      </w:r>
-      <w:proofErr w:type="gramEnd"/>
-      <w:r>
-        <w:t xml:space="preserve">’ </w:t>
-      </w:r>
-    </w:p>
-    <w:p>
-      <w:pPr>
+        <w:t xml:space="preserve"> file’: ’Time begin’, ‘Time end’ </w:t>
+      </w:r>
+      <w:r>
+        <w:t xml:space="preserve">(Note times are in CDT, </w:t>
+      </w:r>
+      <w:r>
+        <w:t>Das</w:t>
+      </w:r>
+      <w:r>
+        <w:t xml:space="preserve"> time will read +6 hours in datafile! e.g. 2024-03-05 11:30:00 CDT -&gt; 2024-03-05 1</w:t>
+      </w:r>
+      <w:r>
         <w:rPr>
           <w:b/>
           <w:bCs/>
         </w:rPr>
-      </w:pPr>
-      <w:r>
+        <w:t>7</w:t>
+      </w:r>
+      <w:r>
+        <w:t xml:space="preserve">:30:00 </w:t>
+      </w:r>
+      <w:r>
+        <w:t>Das</w:t>
+      </w:r>
+      <w:r>
+        <w:t xml:space="preserve"> time)</w:t>
+      </w:r>
+    </w:p>
+    <w:p>
+      <w:pPr>
         <w:rPr>
           <w:b/>
           <w:bCs/>
         </w:rPr>
-        <w:t>March 05, 2024</w:t>
-      </w:r>
-    </w:p>
-    <w:p>
-      <w:pPr>
-        <w:rPr>
-          <w:u w:val="single"/>
-        </w:rPr>
-      </w:pPr>
-      <w:r>
-        <w:rPr>
-          <w:u w:val="single"/>
-        </w:rPr>
-        <w:t>bc1</w:t>
-      </w:r>
-    </w:p>
-    <w:p>
-      <w:r>
-        <w:t>operation-bc1: 2024-03-05 11:40:08 AM, 2024-03-05 12:10:00 PM</w:t>
-      </w:r>
-    </w:p>
-    <w:p>
-      <w:pPr>
-        <w:pStyle w:val="ListParagraph"/>
-        <w:numPr>
-          <w:ilvl w:val="0"/>
-          <w:numId w:val="2"/>
-        </w:numPr>
-      </w:pPr>
-      <w:r>
-        <w:t>das time:</w:t>
-      </w:r>
-      <w:r>
-        <w:t xml:space="preserve"> </w:t>
-      </w:r>
-      <w:r>
-        <w:t xml:space="preserve">2024-03-05 </w:t>
-      </w:r>
-      <w:proofErr w:type="gramStart"/>
-      <w:r>
-        <w:t>11:40:08</w:t>
-      </w:r>
-      <w:r>
-        <w:t xml:space="preserve"> </w:t>
-      </w:r>
-      <w:r>
-        <w:t>,</w:t>
-      </w:r>
-      <w:proofErr w:type="gramEnd"/>
-      <w:r>
-        <w:t xml:space="preserve"> 2024-03-05 12:10:00</w:t>
-      </w:r>
-    </w:p>
-    <w:p>
-      <w:r>
-        <w:t>idle-bc1: 2024-03-05 12:13:30 PM, 2024-03-05 12:37:12 PM</w:t>
-      </w:r>
-    </w:p>
-    <w:p>
-      <w:pPr>
-        <w:pStyle w:val="ListParagraph"/>
-        <w:numPr>
-          <w:ilvl w:val="0"/>
-          <w:numId w:val="2"/>
-        </w:numPr>
-      </w:pPr>
-      <w:r>
-        <w:t>das time</w:t>
-      </w:r>
-      <w:r>
-        <w:t xml:space="preserve">: </w:t>
-      </w:r>
-      <w:r>
-        <w:t>2024-03-05 12:13:30, 2024-03-05 12:37:12</w:t>
-      </w:r>
-    </w:p>
-    <w:p>
-      <w:r>
-        <w:t>brake-bc1: 2024-03-05 12:42:30 PM, 2024-03-05 12:53:45 PM</w:t>
-      </w:r>
-    </w:p>
-    <w:p>
-      <w:pPr>
-        <w:pStyle w:val="ListParagraph"/>
-        <w:numPr>
-          <w:ilvl w:val="0"/>
-          <w:numId w:val="2"/>
-        </w:numPr>
-      </w:pPr>
-      <w:r>
-        <w:t>das time</w:t>
-      </w:r>
-      <w:r>
-        <w:t xml:space="preserve">: </w:t>
-      </w:r>
-      <w:r>
-        <w:t>2024-03-05 12:42:30, 2024-03-05 12:53:45</w:t>
-      </w:r>
-    </w:p>
-    <w:p>
-      <w:r>
-        <w:t>hammer-bc1: 2024-03-05 01:38:00 PM</w:t>
-      </w:r>
-      <w:r>
-        <w:t xml:space="preserve">, </w:t>
-      </w:r>
-      <w:r>
-        <w:t>2024-03-05 1:52:00 PM</w:t>
-      </w:r>
-    </w:p>
-    <w:p>
-      <w:pPr>
-        <w:pStyle w:val="ListParagraph"/>
-        <w:numPr>
-          <w:ilvl w:val="0"/>
-          <w:numId w:val="2"/>
-        </w:numPr>
-      </w:pPr>
-      <w:r>
-        <w:t>das time</w:t>
-      </w:r>
-      <w:r>
-        <w:t xml:space="preserve">: </w:t>
-      </w:r>
-      <w:r>
-        <w:t xml:space="preserve">2024-03-05 </w:t>
-      </w:r>
-      <w:r>
-        <w:t>13</w:t>
-      </w:r>
-      <w:r>
-        <w:t>:38:00</w:t>
-      </w:r>
-      <w:r>
-        <w:t>,</w:t>
-      </w:r>
-      <w:r>
-        <w:t xml:space="preserve"> 2024-03-05 </w:t>
-      </w:r>
-      <w:r>
-        <w:t>13</w:t>
-      </w:r>
-      <w:r>
-        <w:t>:52:00</w:t>
-      </w:r>
-    </w:p>
-    <w:p>
-      <w:pPr>
+      </w:pPr>
+      <w:r>
         <w:rPr>
           <w:b/>
           <w:bCs/>
         </w:rPr>
-      </w:pPr>
-      <w:r>
+        <w:t>March 05, 2024</w:t>
+      </w:r>
+    </w:p>
+    <w:p>
+      <w:pPr>
+        <w:rPr>
+          <w:u w:val="single"/>
+        </w:rPr>
+      </w:pPr>
+      <w:r>
+        <w:rPr>
+          <w:u w:val="single"/>
+        </w:rPr>
+        <w:t>bc1</w:t>
+      </w:r>
+    </w:p>
+    <w:p>
+      <w:r>
+        <w:t>operation-bc1: 2024-03-05 11:40:08 AM, 2024-03-05 12:10:00 PM</w:t>
+      </w:r>
+    </w:p>
+    <w:p>
+      <w:pPr>
+        <w:pStyle w:val="ListParagraph"/>
+        <w:numPr>
+          <w:ilvl w:val="0"/>
+          <w:numId w:val="1"/>
+        </w:numPr>
+      </w:pPr>
+      <w:r>
+        <w:t>das time: 2024-03-05 17:40:08, 2024-03-05 18:10:00</w:t>
+      </w:r>
+    </w:p>
+    <w:p>
+      <w:r>
+        <w:t>idle-bc1: 2024-03-05 12:13:30 PM, 2024-03-05 12:37:12 PM</w:t>
+      </w:r>
+    </w:p>
+    <w:p>
+      <w:pPr>
+        <w:pStyle w:val="ListParagraph"/>
+        <w:numPr>
+          <w:ilvl w:val="0"/>
+          <w:numId w:val="1"/>
+        </w:numPr>
+      </w:pPr>
+      <w:r>
+        <w:t>das time:</w:t>
+      </w:r>
+      <w:r>
+        <w:t xml:space="preserve"> </w:t>
+      </w:r>
+      <w:r>
+        <w:t>2024-03-05 18:13:30, 2024-03-05 18:37:12</w:t>
+      </w:r>
+    </w:p>
+    <w:p>
+      <w:r>
+        <w:t>brake-bc1: 2024-03-05 12:42:30 PM, 2024-03-05 12:53:45 PM</w:t>
+      </w:r>
+    </w:p>
+    <w:p>
+      <w:pPr>
+        <w:pStyle w:val="ListParagraph"/>
+        <w:numPr>
+          <w:ilvl w:val="0"/>
+          <w:numId w:val="1"/>
+        </w:numPr>
+      </w:pPr>
+      <w:r>
+        <w:t>das time: 2024-03-05 18:42:30, 2024-03-05 18:53:45</w:t>
+      </w:r>
+    </w:p>
+    <w:p>
+      <w:r>
+        <w:t>hammer-bc1: 2024-03-05 01:38:00 PM - 2024-03-05 1:52:00 PM</w:t>
+      </w:r>
+    </w:p>
+    <w:p>
+      <w:pPr>
+        <w:pStyle w:val="ListParagraph"/>
+        <w:numPr>
+          <w:ilvl w:val="0"/>
+          <w:numId w:val="1"/>
+        </w:numPr>
+      </w:pPr>
+      <w:r>
+        <w:t>das time: 2024-03-05 19:38:00, 2024-03-05 19:52:00</w:t>
+      </w:r>
+    </w:p>
+    <w:p>
+      <w:pPr>
         <w:rPr>
           <w:b/>
           <w:bCs/>
         </w:rPr>
-        <w:t>March 07, 2024</w:t>
-      </w:r>
-    </w:p>
-    <w:p>
-      <w:pPr>
-        <w:rPr>
-          <w:u w:val="single"/>
-        </w:rPr>
-      </w:pPr>
-      <w:r>
-        <w:rPr>
-          <w:u w:val="single"/>
-        </w:rPr>
-        <w:t>bc2</w:t>
-      </w:r>
-    </w:p>
-    <w:p>
-      <w:r>
-        <w:t>operation-bc2: 2024-03-07 10:29:00 AM, 2024-03-07 10:54:00 AM</w:t>
-      </w:r>
-    </w:p>
-    <w:p>
-      <w:pPr>
-        <w:pStyle w:val="ListParagraph"/>
-        <w:numPr>
-          <w:ilvl w:val="0"/>
-          <w:numId w:val="2"/>
-        </w:numPr>
-      </w:pPr>
-      <w:r>
-        <w:t>das time</w:t>
-      </w:r>
-      <w:r>
-        <w:t xml:space="preserve">: </w:t>
-      </w:r>
-      <w:r>
-        <w:t>2024-03-07 10:29:00, 2024-03-07 10:54:00</w:t>
-      </w:r>
-    </w:p>
-    <w:p>
-      <w:r>
-        <w:t>idle-bc2: 2024-03-07 10:58:00 AM, 2024-03-07 11:22:00 AM</w:t>
-      </w:r>
-    </w:p>
-    <w:p>
-      <w:pPr>
-        <w:pStyle w:val="ListParagraph"/>
-        <w:numPr>
-          <w:ilvl w:val="0"/>
-          <w:numId w:val="2"/>
-        </w:numPr>
-      </w:pPr>
-      <w:r>
-        <w:t>das time</w:t>
-      </w:r>
-      <w:r>
-        <w:t xml:space="preserve">: </w:t>
-      </w:r>
-      <w:r>
-        <w:t>2024-03-07 10:58:00, 2024-03-07 11:22:00</w:t>
-      </w:r>
-    </w:p>
-    <w:p>
-      <w:r>
-        <w:t>brake-bc2: 2024-03-07 11:26:20 AM, 2024-03-07 11:37:00 AM</w:t>
-      </w:r>
-    </w:p>
-    <w:p>
-      <w:pPr>
-        <w:pStyle w:val="ListParagraph"/>
-        <w:numPr>
-          <w:ilvl w:val="0"/>
-          <w:numId w:val="2"/>
-        </w:numPr>
-      </w:pPr>
-      <w:r>
-        <w:t>das time</w:t>
-      </w:r>
-      <w:r>
-        <w:t xml:space="preserve">: </w:t>
-      </w:r>
-      <w:r>
-        <w:t>2024-03-07 11:26:20, 2024-03-07 11:37:00</w:t>
-      </w:r>
-    </w:p>
-    <w:p>
-      <w:r>
-        <w:lastRenderedPageBreak/>
-        <w:t>hammer-bc2: 2024-03-07 12:02:40 PM, 2024-03-07 12:13:00 PM</w:t>
-      </w:r>
-    </w:p>
-    <w:p>
-      <w:pPr>
-        <w:pStyle w:val="ListParagraph"/>
-        <w:numPr>
-          <w:ilvl w:val="0"/>
-          <w:numId w:val="2"/>
-        </w:numPr>
-      </w:pPr>
-      <w:r>
-        <w:t>das time</w:t>
-      </w:r>
-      <w:r>
-        <w:t xml:space="preserve">: </w:t>
-      </w:r>
-      <w:r>
-        <w:t>2024-03-07 12:02:40, 2024-03-07 12:13:00</w:t>
-      </w:r>
-    </w:p>
-    <w:p>
-      <w:r>
-        <w:t>bolt-loose-bc2-bc3: 2024-03-07 12:17:25 PM, 2024-03-07 12:18:00 PM</w:t>
-      </w:r>
-    </w:p>
-    <w:p>
-      <w:pPr>
-        <w:pStyle w:val="ListParagraph"/>
-        <w:numPr>
-          <w:ilvl w:val="0"/>
-          <w:numId w:val="2"/>
-        </w:numPr>
-      </w:pPr>
-      <w:r>
-        <w:t>das time</w:t>
-      </w:r>
-      <w:r>
-        <w:t xml:space="preserve">: </w:t>
-      </w:r>
-      <w:r>
-        <w:t>2024-03-07 12:17:25, 2024-03-07 12:18:00</w:t>
-      </w:r>
-    </w:p>
-    <w:p/>
-    <w:p>
-      <w:pPr>
-        <w:rPr>
-          <w:u w:val="single"/>
-        </w:rPr>
-      </w:pPr>
-      <w:r>
-        <w:rPr>
-          <w:u w:val="single"/>
-        </w:rPr>
-        <w:t xml:space="preserve">bc3 </w:t>
-      </w:r>
-    </w:p>
-    <w:p>
-      <w:r>
-        <w:t>operation-bc3: 2024-03-07 12:28:30 PM, 2024-03-07 12:52:11 PM</w:t>
-      </w:r>
-    </w:p>
-    <w:p>
-      <w:pPr>
-        <w:pStyle w:val="ListParagraph"/>
-        <w:numPr>
-          <w:ilvl w:val="0"/>
-          <w:numId w:val="2"/>
-        </w:numPr>
-      </w:pPr>
-      <w:r>
-        <w:t>das time</w:t>
-      </w:r>
-      <w:r>
-        <w:t xml:space="preserve">: </w:t>
-      </w:r>
-      <w:r>
-        <w:t>2024-03-07 12:28:30, 2024-03-07 12:52:11</w:t>
-      </w:r>
-    </w:p>
-    <w:p>
-      <w:r>
-        <w:t>idle-bc3: 2024-03-07 12:57:00 PM, 2024-03-07 01:19:10 PM</w:t>
-      </w:r>
-    </w:p>
-    <w:p>
-      <w:pPr>
-        <w:pStyle w:val="ListParagraph"/>
-        <w:numPr>
-          <w:ilvl w:val="0"/>
-          <w:numId w:val="2"/>
-        </w:numPr>
-      </w:pPr>
-      <w:r>
-        <w:t>das time</w:t>
-      </w:r>
-      <w:r>
-        <w:t xml:space="preserve">: </w:t>
-      </w:r>
-      <w:r>
-        <w:t xml:space="preserve">2024-03-07 12:57:00, 2024-03-07 </w:t>
-      </w:r>
-      <w:r>
-        <w:t>13</w:t>
-      </w:r>
-      <w:r>
-        <w:t>:19:10</w:t>
-      </w:r>
-    </w:p>
-    <w:p>
-      <w:r>
-        <w:t>brake-bc3: 2024-03-07 01:23:00 PM, 2024-03-07 01:36:00 PM</w:t>
-      </w:r>
-    </w:p>
-    <w:p>
-      <w:pPr>
-        <w:pStyle w:val="ListParagraph"/>
-        <w:numPr>
-          <w:ilvl w:val="0"/>
-          <w:numId w:val="2"/>
-        </w:numPr>
-      </w:pPr>
-      <w:r>
-        <w:t>das time</w:t>
-      </w:r>
-      <w:r>
-        <w:t xml:space="preserve">: </w:t>
-      </w:r>
-      <w:r>
-        <w:t xml:space="preserve">2024-03-07 </w:t>
-      </w:r>
-      <w:r>
-        <w:t>13</w:t>
-      </w:r>
-      <w:r>
-        <w:t xml:space="preserve">:23:00, 2024-03-07 </w:t>
-      </w:r>
-      <w:r>
-        <w:t>13</w:t>
-      </w:r>
-      <w:r>
-        <w:t>:36:00</w:t>
-      </w:r>
-    </w:p>
-    <w:p>
-      <w:r>
-        <w:t>hammer-bc3: 2024-03-07 01:47:00 PM, 2024-03-07 1:58:00 PM</w:t>
-      </w:r>
-    </w:p>
-    <w:p>
-      <w:pPr>
-        <w:pStyle w:val="ListParagraph"/>
-        <w:numPr>
-          <w:ilvl w:val="0"/>
-          <w:numId w:val="2"/>
-        </w:numPr>
-      </w:pPr>
-      <w:r>
-        <w:t>das time</w:t>
-      </w:r>
-      <w:r>
-        <w:t xml:space="preserve">: </w:t>
-      </w:r>
-      <w:r>
-        <w:t xml:space="preserve">2024-03-07 </w:t>
-      </w:r>
-      <w:r>
-        <w:t>13</w:t>
-      </w:r>
-      <w:r>
-        <w:t>:47:00 PM, 2024-03-07 1</w:t>
-      </w:r>
-      <w:r>
-        <w:t>3</w:t>
-      </w:r>
-      <w:r>
-        <w:t>:58:00</w:t>
-      </w:r>
-    </w:p>
-    <w:p>
-      <w:r>
-        <w:t>bolt-loose-bc3-bc4: 2024-03-07 02:02:15 PM, 2024-03-07 02:02:30 PM</w:t>
-      </w:r>
-    </w:p>
-    <w:p>
-      <w:pPr>
-        <w:pStyle w:val="ListParagraph"/>
-        <w:numPr>
-          <w:ilvl w:val="0"/>
-          <w:numId w:val="2"/>
-        </w:numPr>
-      </w:pPr>
-      <w:r>
-        <w:t>das time</w:t>
-      </w:r>
-      <w:r>
-        <w:t xml:space="preserve">: </w:t>
-      </w:r>
-      <w:r>
-        <w:t xml:space="preserve">2024-03-07 </w:t>
-      </w:r>
-      <w:r>
-        <w:t>14</w:t>
-      </w:r>
-      <w:r>
-        <w:t xml:space="preserve">:02:15, 2024-03-07 </w:t>
-      </w:r>
-      <w:r>
-        <w:t>14</w:t>
-      </w:r>
-      <w:r>
-        <w:t>:02:30</w:t>
-      </w:r>
-    </w:p>
-    <w:p/>
-    <w:p>
-      <w:pPr>
-        <w:rPr>
-          <w:u w:val="single"/>
-        </w:rPr>
-      </w:pPr>
-      <w:r>
-        <w:rPr>
-          <w:u w:val="single"/>
-        </w:rPr>
-        <w:t>bc4</w:t>
-      </w:r>
-    </w:p>
-    <w:p>
-      <w:r>
-        <w:t>operation-bc4: 2024-03-07 02:08:40 PM, 2024-03-07 02:30:00 PM</w:t>
-      </w:r>
-    </w:p>
-    <w:p>
-      <w:pPr>
-        <w:pStyle w:val="ListParagraph"/>
-        <w:numPr>
-          <w:ilvl w:val="0"/>
-          <w:numId w:val="2"/>
-        </w:numPr>
-      </w:pPr>
-      <w:r>
-        <w:t>das time</w:t>
-      </w:r>
-      <w:r>
-        <w:t xml:space="preserve">: </w:t>
-      </w:r>
-      <w:r>
-        <w:t xml:space="preserve">2024-03-07 </w:t>
-      </w:r>
-      <w:r>
-        <w:t>14</w:t>
-      </w:r>
-      <w:r>
-        <w:t xml:space="preserve">:08:40, 2024-03-07 </w:t>
-      </w:r>
-      <w:r>
-        <w:t>14</w:t>
-      </w:r>
-      <w:r>
-        <w:t>:30:00</w:t>
-      </w:r>
-    </w:p>
-    <w:p>
-      <w:r>
-        <w:t>idle-bc4: 2024-03-07 02:33:00 PM, 2024-03-07 02:56.40 PM</w:t>
-      </w:r>
-    </w:p>
-    <w:p>
-      <w:pPr>
-        <w:pStyle w:val="ListParagraph"/>
-        <w:numPr>
-          <w:ilvl w:val="0"/>
-          <w:numId w:val="2"/>
-        </w:numPr>
-      </w:pPr>
-      <w:r>
-        <w:t>das time</w:t>
-      </w:r>
-      <w:r>
-        <w:t xml:space="preserve">: </w:t>
-      </w:r>
-      <w:r>
-        <w:t xml:space="preserve">2024-03-07 </w:t>
-      </w:r>
-      <w:r>
-        <w:t>14</w:t>
-      </w:r>
-      <w:r>
-        <w:t xml:space="preserve">:33:00, 2024-03-07 </w:t>
-      </w:r>
-      <w:r>
-        <w:t>14</w:t>
-      </w:r>
-      <w:r>
-        <w:t>:56.40</w:t>
-      </w:r>
-    </w:p>
-    <w:p>
-      <w:r>
-        <w:t>brake-bc4: 2024-03-07 03:00:00 PM, 2024-03-07 03:12:00 PM</w:t>
-      </w:r>
-    </w:p>
-    <w:p>
-      <w:pPr>
-        <w:pStyle w:val="ListParagraph"/>
-        <w:numPr>
-          <w:ilvl w:val="0"/>
-          <w:numId w:val="2"/>
-        </w:numPr>
-      </w:pPr>
-      <w:r>
-        <w:t>das time</w:t>
-      </w:r>
-      <w:r>
-        <w:t xml:space="preserve">: </w:t>
-      </w:r>
-      <w:r>
-        <w:t xml:space="preserve">2024-03-07 </w:t>
-      </w:r>
-      <w:r>
-        <w:t>15</w:t>
-      </w:r>
-      <w:r>
-        <w:t xml:space="preserve">:00:00 PM, 2024-03-07 </w:t>
-      </w:r>
-      <w:r>
-        <w:t>15</w:t>
-      </w:r>
-      <w:r>
-        <w:t>:12:00</w:t>
-      </w:r>
-    </w:p>
-    <w:p>
-      <w:r>
-        <w:t>hammer-bc4: 2024-03-07 03:19:50 PM, 2024-03-07 03:32:00 PM</w:t>
-      </w:r>
-    </w:p>
-    <w:p>
-      <w:pPr>
-        <w:pStyle w:val="ListParagraph"/>
-        <w:numPr>
-          <w:ilvl w:val="0"/>
-          <w:numId w:val="2"/>
-        </w:numPr>
-      </w:pPr>
-      <w:r>
-        <w:t>das time</w:t>
-      </w:r>
-      <w:r>
-        <w:t xml:space="preserve">: </w:t>
-      </w:r>
-      <w:r>
-        <w:t xml:space="preserve">2024-03-07 </w:t>
-      </w:r>
-      <w:r>
-        <w:t>15</w:t>
-      </w:r>
-      <w:r>
-        <w:t xml:space="preserve">:19:50 PM, 2024-03-07 </w:t>
-      </w:r>
-      <w:r>
-        <w:t>15</w:t>
-      </w:r>
-      <w:r>
-        <w:t>:32:00</w:t>
-      </w:r>
-    </w:p>
-    <w:p>
-      <w:r>
-        <w:t>bolt-tight-bc4-bc5: 2024-03-07 03:35:10 PM, 2024-03-07 03:38:00 PM</w:t>
-      </w:r>
-    </w:p>
-    <w:p>
-      <w:pPr>
-        <w:pStyle w:val="ListParagraph"/>
-        <w:numPr>
-          <w:ilvl w:val="0"/>
-          <w:numId w:val="2"/>
-        </w:numPr>
-      </w:pPr>
-      <w:r>
-        <w:t>das time</w:t>
-      </w:r>
-      <w:r>
-        <w:t xml:space="preserve">: </w:t>
-      </w:r>
-      <w:r>
-        <w:t xml:space="preserve">2024-03-07 </w:t>
-      </w:r>
-      <w:r>
-        <w:t>15</w:t>
-      </w:r>
-      <w:r>
-        <w:t xml:space="preserve">:35:10 PM, 2024-03-07 </w:t>
-      </w:r>
-      <w:r>
-        <w:t>15</w:t>
-      </w:r>
-      <w:r>
-        <w:t>:38:00</w:t>
-      </w:r>
-    </w:p>
-    <w:p/>
-    <w:p>
-      <w:pPr>
+      </w:pPr>
+      <w:r>
         <w:rPr>
           <w:b/>
           <w:bCs/>
         </w:rPr>
-      </w:pPr>
-      <w:r>
+        <w:t>March 07, 2024</w:t>
+      </w:r>
+    </w:p>
+    <w:p>
+      <w:pPr>
+        <w:rPr>
+          <w:u w:val="single"/>
+        </w:rPr>
+      </w:pPr>
+      <w:r>
+        <w:rPr>
+          <w:u w:val="single"/>
+        </w:rPr>
+        <w:t>bc2</w:t>
+      </w:r>
+    </w:p>
+    <w:p>
+      <w:r>
+        <w:t>operation-bc2: 2024-03-07 10:29:00 AM, 2024-03-07 10:54:00 AM</w:t>
+      </w:r>
+    </w:p>
+    <w:p>
+      <w:pPr>
+        <w:pStyle w:val="ListParagraph"/>
+        <w:numPr>
+          <w:ilvl w:val="0"/>
+          <w:numId w:val="1"/>
+        </w:numPr>
+      </w:pPr>
+      <w:r>
+        <w:t>das time: 2024-03-07 16:29:00, 2024-03-07 16:54:00</w:t>
+      </w:r>
+    </w:p>
+    <w:p>
+      <w:r>
+        <w:t>idle-bc2: 2024-03-07 10:58:00 AM, 2024-03-07 11:22:00 AM</w:t>
+      </w:r>
+    </w:p>
+    <w:p>
+      <w:pPr>
+        <w:pStyle w:val="ListParagraph"/>
+        <w:numPr>
+          <w:ilvl w:val="0"/>
+          <w:numId w:val="1"/>
+        </w:numPr>
+      </w:pPr>
+      <w:r>
+        <w:t>das time: 2024-03-07 16:58:00, 2024-03-07 17:22:00</w:t>
+      </w:r>
+    </w:p>
+    <w:p>
+      <w:r>
+        <w:t>brake-bc2: 2024-03-07 11:26:20 AM, 2024-03-07 11:37:00 AM</w:t>
+      </w:r>
+    </w:p>
+    <w:p>
+      <w:pPr>
+        <w:pStyle w:val="ListParagraph"/>
+        <w:numPr>
+          <w:ilvl w:val="0"/>
+          <w:numId w:val="1"/>
+        </w:numPr>
+      </w:pPr>
+      <w:r>
+        <w:lastRenderedPageBreak/>
+        <w:t>das time: 2024-03-07 17:26:20, 2024-03-07 17:37:00</w:t>
+      </w:r>
+    </w:p>
+    <w:p>
+      <w:r>
+        <w:t>hammer-bc2: 2024-03-07 12:02:40 PM, 2024-03-07 12:13:00 PM</w:t>
+      </w:r>
+    </w:p>
+    <w:p>
+      <w:pPr>
+        <w:pStyle w:val="ListParagraph"/>
+        <w:numPr>
+          <w:ilvl w:val="0"/>
+          <w:numId w:val="1"/>
+        </w:numPr>
+      </w:pPr>
+      <w:r>
+        <w:t>das</w:t>
+      </w:r>
+      <w:r>
+        <w:t xml:space="preserve"> time: 2024-03-07 18:02:40, 2024-03-07 18:13:00</w:t>
+      </w:r>
+    </w:p>
+    <w:p>
+      <w:r>
+        <w:t>bolt-loose-bc2-bc3: 2024-03-07 12:17:25 PM, 2024-03-07 12:18:00 PM</w:t>
+      </w:r>
+    </w:p>
+    <w:p>
+      <w:pPr>
+        <w:pStyle w:val="ListParagraph"/>
+        <w:numPr>
+          <w:ilvl w:val="0"/>
+          <w:numId w:val="1"/>
+        </w:numPr>
+      </w:pPr>
+      <w:r>
+        <w:t>das</w:t>
+      </w:r>
+      <w:r>
+        <w:t xml:space="preserve"> time: 2024-03-07 18:17:25, 2024-03-07 18:18:00</w:t>
+      </w:r>
+    </w:p>
+    <w:p/>
+    <w:p>
+      <w:pPr>
+        <w:rPr>
+          <w:u w:val="single"/>
+        </w:rPr>
+      </w:pPr>
+      <w:r>
+        <w:rPr>
+          <w:u w:val="single"/>
+        </w:rPr>
+        <w:t xml:space="preserve">bc3 </w:t>
+      </w:r>
+    </w:p>
+    <w:p>
+      <w:r>
+        <w:t>operation-bc3: 2024-03-07 12:28:30 PM, 2024-03-07 12:52:11 PM</w:t>
+      </w:r>
+    </w:p>
+    <w:p>
+      <w:pPr>
+        <w:pStyle w:val="ListParagraph"/>
+        <w:numPr>
+          <w:ilvl w:val="0"/>
+          <w:numId w:val="1"/>
+        </w:numPr>
+      </w:pPr>
+      <w:r>
+        <w:t>das time: 2024-03-07 18:28:30, 2024-03-07 18:52:11</w:t>
+      </w:r>
+    </w:p>
+    <w:p>
+      <w:r>
+        <w:t>idle-bc3: 2024-03-07 12:57:00 PM, 2024-03-07 01:19:10 PM</w:t>
+      </w:r>
+    </w:p>
+    <w:p>
+      <w:pPr>
+        <w:pStyle w:val="ListParagraph"/>
+        <w:numPr>
+          <w:ilvl w:val="0"/>
+          <w:numId w:val="1"/>
+        </w:numPr>
+      </w:pPr>
+      <w:r>
+        <w:t>das</w:t>
+      </w:r>
+      <w:r>
+        <w:t xml:space="preserve"> </w:t>
+      </w:r>
+      <w:r>
+        <w:t>time: 2024-03-07 18:57:00, 2024-03-07 19:19:10</w:t>
+      </w:r>
+    </w:p>
+    <w:p>
+      <w:r>
+        <w:t>brake-bc3: 2024-03-07 01:23:00 PM, 2024-03-07 01:36:00 PM</w:t>
+      </w:r>
+    </w:p>
+    <w:p>
+      <w:pPr>
+        <w:pStyle w:val="ListParagraph"/>
+        <w:numPr>
+          <w:ilvl w:val="0"/>
+          <w:numId w:val="1"/>
+        </w:numPr>
+      </w:pPr>
+      <w:r>
+        <w:t>das time: 2024-03-07 19:23:00, 2024-03-07 19:36:00</w:t>
+      </w:r>
+    </w:p>
+    <w:p>
+      <w:r>
+        <w:t>hammer-bc3: 2024-03-07 01:47:00 PM, 2024-03-07 1:58:00 PM</w:t>
+      </w:r>
+    </w:p>
+    <w:p>
+      <w:pPr>
+        <w:pStyle w:val="ListParagraph"/>
+        <w:numPr>
+          <w:ilvl w:val="0"/>
+          <w:numId w:val="1"/>
+        </w:numPr>
+      </w:pPr>
+      <w:r>
+        <w:t>das time: 2024-03-07 19:47:00, 2024-03-07 19:58:00</w:t>
+      </w:r>
+    </w:p>
+    <w:p>
+      <w:r>
+        <w:t>bolt-loose-bc3-bc4: 2024-03-07 02:02:15 PM, 2024-03-07 02:02:30 PM</w:t>
+      </w:r>
+    </w:p>
+    <w:p>
+      <w:pPr>
+        <w:pStyle w:val="ListParagraph"/>
+        <w:numPr>
+          <w:ilvl w:val="0"/>
+          <w:numId w:val="1"/>
+        </w:numPr>
+      </w:pPr>
+      <w:r>
+        <w:t>das time: 2024-03-07 20:02:15, 2024-03-07 20:02:30</w:t>
+      </w:r>
+    </w:p>
+    <w:p/>
+    <w:p>
+      <w:pPr>
+        <w:rPr>
+          <w:u w:val="single"/>
+        </w:rPr>
+      </w:pPr>
+      <w:r>
+        <w:rPr>
+          <w:u w:val="single"/>
+        </w:rPr>
+        <w:t>bc4</w:t>
+      </w:r>
+    </w:p>
+    <w:p>
+      <w:r>
+        <w:t>operation-bc4: 2024-03-07 02:08:40 PM, 2024-03-07 02:30:00 PM</w:t>
+      </w:r>
+    </w:p>
+    <w:p>
+      <w:pPr>
+        <w:pStyle w:val="ListParagraph"/>
+        <w:numPr>
+          <w:ilvl w:val="0"/>
+          <w:numId w:val="1"/>
+        </w:numPr>
+      </w:pPr>
+      <w:r>
+        <w:t>das time: 2024-03-07 20:08:40, 2024-03-07 20:30:00</w:t>
+      </w:r>
+    </w:p>
+    <w:p>
+      <w:r>
+        <w:t>idle-bc4: 2024-03-07 02:33:00 PM, 2024-03-07 02:56.40 PM</w:t>
+      </w:r>
+    </w:p>
+    <w:p>
+      <w:pPr>
+        <w:pStyle w:val="ListParagraph"/>
+        <w:numPr>
+          <w:ilvl w:val="0"/>
+          <w:numId w:val="1"/>
+        </w:numPr>
+      </w:pPr>
+      <w:r>
+        <w:t>das time: 2024-03-07 20:33:00, 2024-03-07 20:56:40</w:t>
+      </w:r>
+    </w:p>
+    <w:p>
+      <w:r>
+        <w:t>brake-bc4: 2024-03-07 03:00:00 PM, 2024-03-07 03:12:00 PM</w:t>
+      </w:r>
+    </w:p>
+    <w:p>
+      <w:pPr>
+        <w:pStyle w:val="ListParagraph"/>
+        <w:numPr>
+          <w:ilvl w:val="0"/>
+          <w:numId w:val="1"/>
+        </w:numPr>
+      </w:pPr>
+      <w:r>
+        <w:t>das time: 2024-03-07 21:00:00, 2024-03-07 21:12:00</w:t>
+      </w:r>
+    </w:p>
+    <w:p>
+      <w:r>
+        <w:t>hammer-bc4: 2024-03-07 03:19:50 PM, 2024-03-07 03:32:00 PM</w:t>
+      </w:r>
+    </w:p>
+    <w:p>
+      <w:pPr>
+        <w:pStyle w:val="ListParagraph"/>
+        <w:numPr>
+          <w:ilvl w:val="0"/>
+          <w:numId w:val="1"/>
+        </w:numPr>
+      </w:pPr>
+      <w:r>
+        <w:t>das time: 2024-03-07 21:19:50, 2024-03-07 21:32:00</w:t>
+      </w:r>
+    </w:p>
+    <w:p>
+      <w:r>
+        <w:t>bolt-tight-bc4-bc5: 2024-03-07 03:35:10 PM, 2024-03-07 03:38:00 PM</w:t>
+      </w:r>
+    </w:p>
+    <w:p>
+      <w:pPr>
+        <w:pStyle w:val="ListParagraph"/>
+        <w:numPr>
+          <w:ilvl w:val="0"/>
+          <w:numId w:val="1"/>
+        </w:numPr>
+      </w:pPr>
+      <w:r>
+        <w:t>das time: 2024-03-07 21:35:10, 2024-03-07 21:38:00</w:t>
+      </w:r>
+    </w:p>
+    <w:p/>
+    <w:p/>
+    <w:p>
+      <w:pPr>
         <w:rPr>
           <w:b/>
           <w:bCs/>
         </w:rPr>
-        <w:lastRenderedPageBreak/>
+      </w:pPr>
+      <w:r>
+        <w:rPr>
+          <w:b/>
+          <w:bCs/>
+        </w:rPr>
         <w:t>March 08, 2024</w:t>
       </w:r>
     </w:p>
@@ -838,17 +619,11 @@
         <w:pStyle w:val="ListParagraph"/>
         <w:numPr>
           <w:ilvl w:val="0"/>
-          <w:numId w:val="2"/>
-        </w:numPr>
-      </w:pPr>
-      <w:r>
-        <w:t>das time</w:t>
-      </w:r>
-      <w:r>
-        <w:t xml:space="preserve">: </w:t>
-      </w:r>
-      <w:r>
-        <w:t>2024-03-08 08:28:00, 2024-03-08 08:42:00</w:t>
+          <w:numId w:val="1"/>
+        </w:numPr>
+      </w:pPr>
+      <w:r>
+        <w:t>das time: 2024-03-08 14:28:00, 2024-03-08 14:42:00</w:t>
       </w:r>
     </w:p>
     <w:p>
@@ -861,17 +636,11 @@
         <w:pStyle w:val="ListParagraph"/>
         <w:numPr>
           <w:ilvl w:val="0"/>
-          <w:numId w:val="2"/>
-        </w:numPr>
-      </w:pPr>
-      <w:r>
-        <w:t>das time</w:t>
-      </w:r>
-      <w:r>
-        <w:t xml:space="preserve">: </w:t>
-      </w:r>
-      <w:r>
-        <w:t>2024-03-08 08:47:20, 2024-03-08 09:10:12</w:t>
+          <w:numId w:val="1"/>
+        </w:numPr>
+      </w:pPr>
+      <w:r>
+        <w:t>das time: 2024-03-08 14:47:20, 2024-03-08 15:10:12</w:t>
       </w:r>
     </w:p>
     <w:p>
@@ -884,17 +653,11 @@
         <w:pStyle w:val="ListParagraph"/>
         <w:numPr>
           <w:ilvl w:val="0"/>
-          <w:numId w:val="2"/>
-        </w:numPr>
-      </w:pPr>
-      <w:r>
-        <w:t>das time</w:t>
-      </w:r>
-      <w:r>
-        <w:t xml:space="preserve">: </w:t>
-      </w:r>
-      <w:r>
-        <w:t>2024-03-08 09:13:45, 2024-03-08 09:25:30</w:t>
+          <w:numId w:val="1"/>
+        </w:numPr>
+      </w:pPr>
+      <w:r>
+        <w:t>das time: 2024-03-08 15:13:45, 2024-03-08 15:25:30</w:t>
       </w:r>
     </w:p>
     <w:p>
@@ -907,17 +670,11 @@
         <w:pStyle w:val="ListParagraph"/>
         <w:numPr>
           <w:ilvl w:val="0"/>
-          <w:numId w:val="2"/>
-        </w:numPr>
-      </w:pPr>
-      <w:r>
-        <w:t>das time</w:t>
-      </w:r>
-      <w:r>
-        <w:t xml:space="preserve">: </w:t>
-      </w:r>
-      <w:r>
-        <w:t>2024-03-08 09:57:00, 2024-03-08 10:03:00</w:t>
+          <w:numId w:val="1"/>
+        </w:numPr>
+      </w:pPr>
+      <w:r>
+        <w:t>das time: 2024-03-08 15:57:00, 2024-03-08 16:03:00</w:t>
       </w:r>
     </w:p>
     <w:p>
@@ -930,17 +687,17 @@
         <w:pStyle w:val="ListParagraph"/>
         <w:numPr>
           <w:ilvl w:val="0"/>
-          <w:numId w:val="2"/>
-        </w:numPr>
-      </w:pPr>
-      <w:r>
-        <w:t>das time</w:t>
-      </w:r>
-      <w:r>
-        <w:t xml:space="preserve">: </w:t>
-      </w:r>
-      <w:r>
-        <w:t>2024-03-08 10:27:45, 2024-03-08 10:40:50</w:t>
+          <w:numId w:val="1"/>
+        </w:numPr>
+      </w:pPr>
+      <w:r>
+        <w:t>das</w:t>
+      </w:r>
+      <w:r>
+        <w:t xml:space="preserve"> </w:t>
+      </w:r>
+      <w:r>
+        <w:t>time: 2024-03-08 16:27:45, 2024-03-08 16:40:50</w:t>
       </w:r>
     </w:p>
     <w:p>
@@ -953,17 +710,11 @@
         <w:pStyle w:val="ListParagraph"/>
         <w:numPr>
           <w:ilvl w:val="0"/>
-          <w:numId w:val="2"/>
-        </w:numPr>
-      </w:pPr>
-      <w:r>
-        <w:t>das time</w:t>
-      </w:r>
-      <w:r>
-        <w:t xml:space="preserve">: </w:t>
-      </w:r>
-      <w:r>
-        <w:t>2024-03-08 10:48:20, 2024-03-08 11:41:00</w:t>
+          <w:numId w:val="1"/>
+        </w:numPr>
+      </w:pPr>
+      <w:r>
+        <w:t>das time: 2024-03-08 16:48:20, 2024-03-08 17:41:00</w:t>
       </w:r>
     </w:p>
     <w:p/>
@@ -990,17 +741,11 @@
         <w:pStyle w:val="ListParagraph"/>
         <w:numPr>
           <w:ilvl w:val="0"/>
-          <w:numId w:val="2"/>
-        </w:numPr>
-      </w:pPr>
-      <w:r>
-        <w:t>das time</w:t>
-      </w:r>
-      <w:r>
-        <w:t xml:space="preserve">: </w:t>
-      </w:r>
-      <w:r>
-        <w:t>2024-03-08 12:00:45, 2024-03-08 12:21:20</w:t>
+          <w:numId w:val="1"/>
+        </w:numPr>
+      </w:pPr>
+      <w:r>
+        <w:t>das time: 2024-03-08 18:00:45, 2024-03-08 18:21:20</w:t>
       </w:r>
     </w:p>
     <w:p>
@@ -1013,17 +758,11 @@
         <w:pStyle w:val="ListParagraph"/>
         <w:numPr>
           <w:ilvl w:val="0"/>
-          <w:numId w:val="2"/>
-        </w:numPr>
-      </w:pPr>
-      <w:r>
-        <w:t>das time</w:t>
-      </w:r>
-      <w:r>
-        <w:t xml:space="preserve">: </w:t>
-      </w:r>
-      <w:r>
-        <w:t>2024-03-08 12:26:40, 2024-03-08 12:37:00</w:t>
+          <w:numId w:val="1"/>
+        </w:numPr>
+      </w:pPr>
+      <w:r>
+        <w:t>das time: 2024-03-08 18:26:40, 2024-03-08 18:37:00</w:t>
       </w:r>
     </w:p>
     <w:p>
@@ -1036,17 +775,11 @@
         <w:pStyle w:val="ListParagraph"/>
         <w:numPr>
           <w:ilvl w:val="0"/>
-          <w:numId w:val="2"/>
-        </w:numPr>
-      </w:pPr>
-      <w:r>
-        <w:t>das time</w:t>
-      </w:r>
-      <w:r>
-        <w:t xml:space="preserve">: </w:t>
-      </w:r>
-      <w:r>
-        <w:t>2024-03-08 12:43:10, 2024-03-08 12:51:00</w:t>
+          <w:numId w:val="1"/>
+        </w:numPr>
+      </w:pPr>
+      <w:r>
+        <w:t>das time: 2024-03-08 18:43:10, 2024-03-08 18:51:00</w:t>
       </w:r>
     </w:p>
     <w:p>
@@ -1059,29 +792,11 @@
         <w:pStyle w:val="ListParagraph"/>
         <w:numPr>
           <w:ilvl w:val="0"/>
-          <w:numId w:val="2"/>
-        </w:numPr>
-      </w:pPr>
-      <w:r>
-        <w:t>das time</w:t>
-      </w:r>
-      <w:r>
-        <w:t xml:space="preserve">: </w:t>
-      </w:r>
-      <w:r>
-        <w:t xml:space="preserve">2024-03-08 </w:t>
-      </w:r>
-      <w:r>
-        <w:t>13</w:t>
-      </w:r>
-      <w:r>
-        <w:t xml:space="preserve">:02:06, 2024-03-08 </w:t>
-      </w:r>
-      <w:r>
-        <w:t>13</w:t>
-      </w:r>
-      <w:r>
-        <w:t>:13:25</w:t>
+          <w:numId w:val="1"/>
+        </w:numPr>
+      </w:pPr>
+      <w:r>
+        <w:t>das time: 2024-03-08 19:02:06, 2024-03-08 19:13:25</w:t>
       </w:r>
     </w:p>
     <w:p/>

</xml_diff>

<commit_message>
adding more documentation notes
</commit_message>
<xml_diff>
--- a/documentation/das-notes.docx
+++ b/documentation/das-notes.docx
@@ -4,7 +4,19 @@
   <w:body>
     <w:p>
       <w:r>
-        <w:t>Das</w:t>
+        <w:rPr>
+          <w:rFonts w:ascii="Georgia" w:hAnsi="Georgia"/>
+        </w:rPr>
+        <w:t>Φ</w:t>
+      </w:r>
+      <w:r>
+        <w:t>-OTDR (</w:t>
+      </w:r>
+      <w:r>
+        <w:t>D</w:t>
+      </w:r>
+      <w:r>
+        <w:t>istributed Acoustic Sensing)</w:t>
       </w:r>
       <w:r>
         <w:t xml:space="preserve"> Notes</w:t>
@@ -12,9 +24,46 @@
     </w:p>
     <w:p>
       <w:r>
-        <w:t>Naming convention for preprocessing data</w:t>
-      </w:r>
-    </w:p>
+        <w:t>Data description</w:t>
+      </w:r>
+    </w:p>
+    <w:p>
+      <w:pPr>
+        <w:pStyle w:val="ListParagraph"/>
+        <w:numPr>
+          <w:ilvl w:val="0"/>
+          <w:numId w:val="7"/>
+        </w:numPr>
+      </w:pPr>
+      <w:r>
+        <w:t>One circumferential loop at the first flange above the base (Where the bolts were loosened)</w:t>
+      </w:r>
+    </w:p>
+    <w:p>
+      <w:pPr>
+        <w:pStyle w:val="ListParagraph"/>
+        <w:numPr>
+          <w:ilvl w:val="0"/>
+          <w:numId w:val="7"/>
+        </w:numPr>
+      </w:pPr>
+      <w:r>
+        <w:t>One circumferential loop at the second flange above the base</w:t>
+      </w:r>
+    </w:p>
+    <w:p>
+      <w:pPr>
+        <w:pStyle w:val="ListParagraph"/>
+        <w:numPr>
+          <w:ilvl w:val="0"/>
+          <w:numId w:val="7"/>
+        </w:numPr>
+      </w:pPr>
+      <w:r>
+        <w:t>Four cables along the height of the turbine tower (Axis a, b, c, d roughly spaced equally along the circumference of the turbine tower)</w:t>
+      </w:r>
+    </w:p>
+    <w:p/>
     <w:p>
       <w:pPr>
         <w:rPr>
@@ -29,244 +78,953 @@
           <w:bCs/>
           <w:u w:val="single"/>
         </w:rPr>
-        <w:t xml:space="preserve">March short experiment naming convention for preprocessed </w:t>
-      </w:r>
-      <w:r>
+        <w:t>Indexing</w:t>
+      </w:r>
+    </w:p>
+    <w:p>
+      <w:pPr>
+        <w:rPr>
+          <w:u w:val="single"/>
+        </w:rPr>
+      </w:pPr>
+      <w:r>
+        <w:rPr>
+          <w:u w:val="single"/>
+        </w:rPr>
+        <w:t>ODH 4 data</w:t>
+      </w:r>
+      <w:r>
+        <w:t xml:space="preserve"> (Readouts at </w:t>
+      </w:r>
+      <w:r>
+        <w:t>1.0209523</w:t>
+      </w:r>
+      <w:r>
+        <w:t xml:space="preserve"> m</w:t>
+      </w:r>
+      <w:r>
+        <w:t xml:space="preserve">, Gauge length: </w:t>
+      </w:r>
+      <w:r>
+        <w:t>2.0419046</w:t>
+      </w:r>
+      <w:r>
+        <w:t xml:space="preserve"> m)</w:t>
+      </w:r>
+    </w:p>
+    <w:p>
+      <w:pPr>
+        <w:rPr>
+          <w:b/>
+          <w:bCs/>
+        </w:rPr>
+      </w:pPr>
+      <w:r>
+        <w:rPr>
+          <w:b/>
+          <w:bCs/>
+        </w:rPr>
+        <w:t>Axis a</w:t>
+      </w:r>
+    </w:p>
+    <w:p>
+      <w:pPr>
+        <w:pStyle w:val="ListParagraph"/>
+        <w:numPr>
+          <w:ilvl w:val="0"/>
+          <w:numId w:val="6"/>
+        </w:numPr>
+      </w:pPr>
+      <w:r>
+        <w:t>Bottom Section:</w:t>
+      </w:r>
+      <w:r>
+        <w:t xml:space="preserve"> [41, 61]</w:t>
+      </w:r>
+    </w:p>
+    <w:p>
+      <w:pPr>
+        <w:pStyle w:val="ListParagraph"/>
+        <w:numPr>
+          <w:ilvl w:val="0"/>
+          <w:numId w:val="6"/>
+        </w:numPr>
+      </w:pPr>
+      <w:r>
+        <w:t>Middle Section:</w:t>
+      </w:r>
+      <w:r>
+        <w:t xml:space="preserve"> [61, 88]</w:t>
+      </w:r>
+    </w:p>
+    <w:p>
+      <w:pPr>
+        <w:pStyle w:val="ListParagraph"/>
+        <w:numPr>
+          <w:ilvl w:val="0"/>
+          <w:numId w:val="6"/>
+        </w:numPr>
+      </w:pPr>
+      <w:r>
+        <w:t>Top Section:</w:t>
+      </w:r>
+      <w:r>
+        <w:t xml:space="preserve"> [88, 115]</w:t>
+      </w:r>
+    </w:p>
+    <w:p>
+      <w:pPr>
+        <w:rPr>
+          <w:b/>
+          <w:bCs/>
+        </w:rPr>
+      </w:pPr>
+      <w:r>
+        <w:rPr>
+          <w:b/>
+          <w:bCs/>
+        </w:rPr>
+        <w:t>Axis b</w:t>
+      </w:r>
+    </w:p>
+    <w:p>
+      <w:pPr>
+        <w:pStyle w:val="ListParagraph"/>
+        <w:numPr>
+          <w:ilvl w:val="0"/>
+          <w:numId w:val="5"/>
+        </w:numPr>
+      </w:pPr>
+      <w:r>
+        <w:t>Bottom Section:</w:t>
+      </w:r>
+      <w:r>
+        <w:t xml:space="preserve"> [172, 192]</w:t>
+      </w:r>
+      <w:r>
+        <w:t xml:space="preserve"> (reversed)</w:t>
+      </w:r>
+    </w:p>
+    <w:p>
+      <w:pPr>
+        <w:pStyle w:val="ListParagraph"/>
+        <w:numPr>
+          <w:ilvl w:val="0"/>
+          <w:numId w:val="5"/>
+        </w:numPr>
+      </w:pPr>
+      <w:r>
+        <w:t>Middle Section:</w:t>
+      </w:r>
+      <w:r>
+        <w:t xml:space="preserve"> [146, 172]</w:t>
+      </w:r>
+      <w:r>
+        <w:t xml:space="preserve"> </w:t>
+      </w:r>
+      <w:r>
+        <w:t>(reversed)</w:t>
+      </w:r>
+    </w:p>
+    <w:p>
+      <w:pPr>
+        <w:pStyle w:val="ListParagraph"/>
+        <w:numPr>
+          <w:ilvl w:val="0"/>
+          <w:numId w:val="5"/>
+        </w:numPr>
+      </w:pPr>
+      <w:r>
+        <w:t>Top Section:</w:t>
+      </w:r>
+      <w:r>
+        <w:t xml:space="preserve"> [119, 146]</w:t>
+      </w:r>
+      <w:r>
+        <w:t xml:space="preserve"> </w:t>
+      </w:r>
+      <w:r>
+        <w:t>(reversed)</w:t>
+      </w:r>
+    </w:p>
+    <w:p>
+      <w:pPr>
+        <w:rPr>
+          <w:b/>
+          <w:bCs/>
+        </w:rPr>
+      </w:pPr>
+      <w:r>
+        <w:rPr>
+          <w:b/>
+          <w:bCs/>
+        </w:rPr>
+        <w:t>Axis c</w:t>
+      </w:r>
+    </w:p>
+    <w:p>
+      <w:pPr>
+        <w:pStyle w:val="ListParagraph"/>
+        <w:numPr>
+          <w:ilvl w:val="0"/>
+          <w:numId w:val="4"/>
+        </w:numPr>
+      </w:pPr>
+      <w:r>
+        <w:t>Bottom Section:</w:t>
+      </w:r>
+      <w:r>
+        <w:t xml:space="preserve"> [198, 218]</w:t>
+      </w:r>
+      <w:r>
+        <w:t xml:space="preserve"> </w:t>
+      </w:r>
+    </w:p>
+    <w:p>
+      <w:pPr>
+        <w:pStyle w:val="ListParagraph"/>
+        <w:numPr>
+          <w:ilvl w:val="0"/>
+          <w:numId w:val="4"/>
+        </w:numPr>
+      </w:pPr>
+      <w:r>
+        <w:t>Middle Section:</w:t>
+      </w:r>
+      <w:r>
+        <w:t xml:space="preserve"> [218, 244]</w:t>
+      </w:r>
+    </w:p>
+    <w:p>
+      <w:pPr>
+        <w:pStyle w:val="ListParagraph"/>
+        <w:numPr>
+          <w:ilvl w:val="0"/>
+          <w:numId w:val="4"/>
+        </w:numPr>
+      </w:pPr>
+      <w:r>
+        <w:t>Top Section:</w:t>
+      </w:r>
+      <w:r>
+        <w:t xml:space="preserve"> [244, 271]</w:t>
+      </w:r>
+    </w:p>
+    <w:p>
+      <w:pPr>
+        <w:rPr>
+          <w:b/>
+          <w:bCs/>
+        </w:rPr>
+      </w:pPr>
+      <w:r>
+        <w:rPr>
+          <w:b/>
+          <w:bCs/>
+        </w:rPr>
+        <w:t>Axis d</w:t>
+      </w:r>
+    </w:p>
+    <w:p>
+      <w:pPr>
+        <w:pStyle w:val="ListParagraph"/>
+        <w:numPr>
+          <w:ilvl w:val="0"/>
+          <w:numId w:val="3"/>
+        </w:numPr>
+      </w:pPr>
+      <w:r>
+        <w:t>Bottom Section: [328, 348]</w:t>
+      </w:r>
+      <w:r>
+        <w:t xml:space="preserve"> </w:t>
+      </w:r>
+      <w:r>
+        <w:t>(reversed)</w:t>
+      </w:r>
+    </w:p>
+    <w:p>
+      <w:pPr>
+        <w:pStyle w:val="ListParagraph"/>
+        <w:numPr>
+          <w:ilvl w:val="0"/>
+          <w:numId w:val="3"/>
+        </w:numPr>
+      </w:pPr>
+      <w:r>
+        <w:t>Middle Section: [303, 328]</w:t>
+      </w:r>
+      <w:r>
+        <w:t xml:space="preserve"> </w:t>
+      </w:r>
+      <w:r>
+        <w:t>(reversed)</w:t>
+      </w:r>
+    </w:p>
+    <w:p>
+      <w:pPr>
+        <w:pStyle w:val="ListParagraph"/>
+        <w:numPr>
+          <w:ilvl w:val="0"/>
+          <w:numId w:val="3"/>
+        </w:numPr>
+      </w:pPr>
+      <w:r>
+        <w:t>Top Section: [275, 303]</w:t>
+      </w:r>
+      <w:r>
+        <w:t xml:space="preserve"> </w:t>
+      </w:r>
+      <w:r>
+        <w:t>(reversed)</w:t>
+      </w:r>
+    </w:p>
+    <w:p>
+      <w:pPr>
+        <w:rPr>
+          <w:u w:val="single"/>
+        </w:rPr>
+      </w:pPr>
+      <w:r>
+        <w:rPr>
+          <w:u w:val="single"/>
+        </w:rPr>
+        <w:t>ODH 3 data</w:t>
+      </w:r>
+      <w:r>
+        <w:rPr>
+          <w:u w:val="single"/>
+        </w:rPr>
+        <w:t xml:space="preserve"> </w:t>
+      </w:r>
+      <w:r>
+        <w:t>(Readouts at 8.1676184</w:t>
+      </w:r>
+      <w:r>
+        <w:t xml:space="preserve"> </w:t>
+      </w:r>
+      <w:r>
+        <w:t>m</w:t>
+      </w:r>
+      <w:r>
+        <w:t xml:space="preserve">, Gauge length: </w:t>
+      </w:r>
+      <w:r>
+        <w:t>8.1676184</w:t>
+      </w:r>
+      <w:r>
+        <w:t xml:space="preserve"> m</w:t>
+      </w:r>
+      <w:r>
+        <w:t>)</w:t>
+      </w:r>
+    </w:p>
+    <w:p>
+      <w:pPr>
+        <w:rPr>
+          <w:b/>
+          <w:bCs/>
+        </w:rPr>
+      </w:pPr>
+      <w:r>
+        <w:rPr>
+          <w:b/>
+          <w:bCs/>
+        </w:rPr>
+        <w:t>Axis a</w:t>
+      </w:r>
+    </w:p>
+    <w:p>
+      <w:pPr>
+        <w:pStyle w:val="ListParagraph"/>
+        <w:numPr>
+          <w:ilvl w:val="0"/>
+          <w:numId w:val="6"/>
+        </w:numPr>
+      </w:pPr>
+      <w:r>
+        <w:t>Bottom Section: [</w:t>
+      </w:r>
+      <w:r>
+        <w:t>5</w:t>
+      </w:r>
+      <w:r>
+        <w:t xml:space="preserve">, </w:t>
+      </w:r>
+      <w:r>
+        <w:t>7</w:t>
+      </w:r>
+      <w:r>
+        <w:t>]</w:t>
+      </w:r>
+    </w:p>
+    <w:p>
+      <w:pPr>
+        <w:pStyle w:val="ListParagraph"/>
+        <w:numPr>
+          <w:ilvl w:val="0"/>
+          <w:numId w:val="6"/>
+        </w:numPr>
+      </w:pPr>
+      <w:r>
+        <w:t>Middle Section: [</w:t>
+      </w:r>
+      <w:r>
+        <w:t>8</w:t>
+      </w:r>
+      <w:r>
+        <w:t xml:space="preserve">, </w:t>
+      </w:r>
+      <w:r>
+        <w:t>11</w:t>
+      </w:r>
+      <w:r>
+        <w:t>]</w:t>
+      </w:r>
+    </w:p>
+    <w:p>
+      <w:pPr>
+        <w:pStyle w:val="ListParagraph"/>
+        <w:numPr>
+          <w:ilvl w:val="0"/>
+          <w:numId w:val="6"/>
+        </w:numPr>
+      </w:pPr>
+      <w:r>
+        <w:t>Top Section: [</w:t>
+      </w:r>
+      <w:r>
+        <w:t>12</w:t>
+      </w:r>
+      <w:r>
+        <w:t>, 1</w:t>
+      </w:r>
+      <w:r>
+        <w:t>4</w:t>
+      </w:r>
+      <w:r>
+        <w:t>]</w:t>
+      </w:r>
+    </w:p>
+    <w:p>
+      <w:pPr>
+        <w:rPr>
+          <w:b/>
+          <w:bCs/>
+        </w:rPr>
+      </w:pPr>
+      <w:r>
+        <w:rPr>
+          <w:b/>
+          <w:bCs/>
+        </w:rPr>
+        <w:t>Axis b</w:t>
+      </w:r>
+    </w:p>
+    <w:p>
+      <w:pPr>
+        <w:pStyle w:val="ListParagraph"/>
+        <w:numPr>
+          <w:ilvl w:val="0"/>
+          <w:numId w:val="5"/>
+        </w:numPr>
+      </w:pPr>
+      <w:r>
+        <w:t>Bottom Section: [</w:t>
+      </w:r>
+      <w:r>
+        <w:t>22</w:t>
+      </w:r>
+      <w:r>
+        <w:t xml:space="preserve">, </w:t>
+      </w:r>
+      <w:r>
+        <w:t>24</w:t>
+      </w:r>
+      <w:r>
+        <w:t>]</w:t>
+      </w:r>
+      <w:r>
+        <w:t xml:space="preserve"> </w:t>
+      </w:r>
+      <w:r>
+        <w:t>(reversed)</w:t>
+      </w:r>
+    </w:p>
+    <w:p>
+      <w:pPr>
+        <w:pStyle w:val="ListParagraph"/>
+        <w:numPr>
+          <w:ilvl w:val="0"/>
+          <w:numId w:val="5"/>
+        </w:numPr>
+      </w:pPr>
+      <w:r>
+        <w:t>Middle Section: [1</w:t>
+      </w:r>
+      <w:r>
+        <w:t>8</w:t>
+      </w:r>
+      <w:r>
+        <w:t xml:space="preserve">, </w:t>
+      </w:r>
+      <w:r>
+        <w:t>21</w:t>
+      </w:r>
+      <w:r>
+        <w:t>]</w:t>
+      </w:r>
+      <w:r>
+        <w:t xml:space="preserve"> </w:t>
+      </w:r>
+      <w:r>
+        <w:t>(reversed)</w:t>
+      </w:r>
+    </w:p>
+    <w:p>
+      <w:pPr>
+        <w:pStyle w:val="ListParagraph"/>
+        <w:numPr>
+          <w:ilvl w:val="0"/>
+          <w:numId w:val="5"/>
+        </w:numPr>
+      </w:pPr>
+      <w:r>
+        <w:t>Top Section: [</w:t>
+      </w:r>
+      <w:r>
+        <w:t>15</w:t>
+      </w:r>
+      <w:r>
+        <w:t xml:space="preserve">, </w:t>
+      </w:r>
+      <w:r>
+        <w:t>17</w:t>
+      </w:r>
+      <w:r>
+        <w:t>]</w:t>
+      </w:r>
+      <w:r>
+        <w:t xml:space="preserve"> </w:t>
+      </w:r>
+      <w:r>
+        <w:t>(reversed)</w:t>
+      </w:r>
+    </w:p>
+    <w:p>
+      <w:pPr>
+        <w:rPr>
+          <w:b/>
+          <w:bCs/>
+        </w:rPr>
+      </w:pPr>
+      <w:r>
+        <w:rPr>
+          <w:b/>
+          <w:bCs/>
+        </w:rPr>
+        <w:lastRenderedPageBreak/>
+        <w:t>Axis c</w:t>
+      </w:r>
+    </w:p>
+    <w:p>
+      <w:pPr>
+        <w:pStyle w:val="ListParagraph"/>
+        <w:numPr>
+          <w:ilvl w:val="0"/>
+          <w:numId w:val="4"/>
+        </w:numPr>
+      </w:pPr>
+      <w:r>
+        <w:t>Bottom Section: [</w:t>
+      </w:r>
+      <w:r>
+        <w:t>25</w:t>
+      </w:r>
+      <w:r>
+        <w:t xml:space="preserve">, </w:t>
+      </w:r>
+      <w:r>
+        <w:t>27</w:t>
+      </w:r>
+      <w:r>
+        <w:t>]</w:t>
+      </w:r>
+    </w:p>
+    <w:p>
+      <w:pPr>
+        <w:pStyle w:val="ListParagraph"/>
+        <w:numPr>
+          <w:ilvl w:val="0"/>
+          <w:numId w:val="4"/>
+        </w:numPr>
+      </w:pPr>
+      <w:r>
+        <w:t>Middle Section: [</w:t>
+      </w:r>
+      <w:r>
+        <w:t>28</w:t>
+      </w:r>
+      <w:r>
+        <w:t>,</w:t>
+      </w:r>
+      <w:r>
+        <w:t xml:space="preserve"> 30</w:t>
+      </w:r>
+      <w:r>
+        <w:t>]</w:t>
+      </w:r>
+    </w:p>
+    <w:p>
+      <w:pPr>
+        <w:pStyle w:val="ListParagraph"/>
+        <w:numPr>
+          <w:ilvl w:val="0"/>
+          <w:numId w:val="4"/>
+        </w:numPr>
+      </w:pPr>
+      <w:r>
+        <w:t>Top Section: [</w:t>
+      </w:r>
+      <w:r>
+        <w:t>31</w:t>
+      </w:r>
+      <w:r>
+        <w:t xml:space="preserve">, </w:t>
+      </w:r>
+      <w:r>
+        <w:t>33</w:t>
+      </w:r>
+      <w:r>
+        <w:t>]</w:t>
+      </w:r>
+    </w:p>
+    <w:p>
+      <w:pPr>
+        <w:rPr>
+          <w:b/>
+          <w:bCs/>
+        </w:rPr>
+      </w:pPr>
+      <w:r>
+        <w:rPr>
+          <w:b/>
+          <w:bCs/>
+        </w:rPr>
+        <w:t>Axis d</w:t>
+      </w:r>
+    </w:p>
+    <w:p>
+      <w:pPr>
+        <w:pStyle w:val="ListParagraph"/>
+        <w:numPr>
+          <w:ilvl w:val="0"/>
+          <w:numId w:val="3"/>
+        </w:numPr>
+      </w:pPr>
+      <w:r>
+        <w:t>Bottom Section: [</w:t>
+      </w:r>
+      <w:r>
+        <w:t>41</w:t>
+      </w:r>
+      <w:r>
+        <w:t xml:space="preserve">, </w:t>
+      </w:r>
+      <w:r>
+        <w:t>43</w:t>
+      </w:r>
+      <w:r>
+        <w:t>]</w:t>
+      </w:r>
+      <w:r>
+        <w:t xml:space="preserve"> </w:t>
+      </w:r>
+      <w:r>
+        <w:t>(reversed)</w:t>
+      </w:r>
+    </w:p>
+    <w:p>
+      <w:pPr>
+        <w:pStyle w:val="ListParagraph"/>
+        <w:numPr>
+          <w:ilvl w:val="0"/>
+          <w:numId w:val="3"/>
+        </w:numPr>
+      </w:pPr>
+      <w:r>
+        <w:t>Middle Section: [</w:t>
+      </w:r>
+      <w:r>
+        <w:t>38</w:t>
+      </w:r>
+      <w:r>
+        <w:t xml:space="preserve">, </w:t>
+      </w:r>
+      <w:r>
+        <w:t>41</w:t>
+      </w:r>
+      <w:r>
+        <w:t>]</w:t>
+      </w:r>
+      <w:r>
+        <w:t xml:space="preserve"> </w:t>
+      </w:r>
+      <w:r>
+        <w:t>(reversed)</w:t>
+      </w:r>
+    </w:p>
+    <w:p>
+      <w:pPr>
+        <w:pStyle w:val="ListParagraph"/>
+        <w:numPr>
+          <w:ilvl w:val="0"/>
+          <w:numId w:val="3"/>
+        </w:numPr>
+      </w:pPr>
+      <w:r>
+        <w:t>Top Section: [</w:t>
+      </w:r>
+      <w:r>
+        <w:t>35</w:t>
+      </w:r>
+      <w:r>
+        <w:t>, 3</w:t>
+      </w:r>
+      <w:r>
+        <w:t>7</w:t>
+      </w:r>
+      <w:r>
+        <w:t>]</w:t>
+      </w:r>
+      <w:r>
+        <w:t xml:space="preserve"> </w:t>
+      </w:r>
+      <w:r>
+        <w:t>(reversed)</w:t>
+      </w:r>
+    </w:p>
+    <w:p/>
+    <w:p/>
+    <w:p>
+      <w:r>
+        <w:br w:type="page"/>
+      </w:r>
+    </w:p>
+    <w:p>
+      <w:r>
+        <w:lastRenderedPageBreak/>
+        <w:t>Naming convention for preprocessing data</w:t>
+      </w:r>
+    </w:p>
+    <w:p>
+      <w:pPr>
         <w:rPr>
           <w:b/>
           <w:bCs/>
           <w:u w:val="single"/>
         </w:rPr>
-        <w:t>das</w:t>
-      </w:r>
+      </w:pPr>
       <w:r>
         <w:rPr>
           <w:b/>
           <w:bCs/>
           <w:u w:val="single"/>
         </w:rPr>
-        <w:t xml:space="preserve"> </w:t>
-      </w:r>
-      <w:proofErr w:type="gramStart"/>
+        <w:t xml:space="preserve">March short experiment naming convention for preprocessed </w:t>
+      </w:r>
       <w:r>
         <w:rPr>
           <w:b/>
           <w:bCs/>
           <w:u w:val="single"/>
         </w:rPr>
-        <w:t>data</w:t>
-      </w:r>
-      <w:proofErr w:type="gramEnd"/>
-    </w:p>
-    <w:p>
-      <w:r>
-        <w:t xml:space="preserve">bc1: bolts as </w:t>
-      </w:r>
-      <w:proofErr w:type="gramStart"/>
-      <w:r>
-        <w:t>is</w:t>
-      </w:r>
-      <w:proofErr w:type="gramEnd"/>
-      <w:r>
-        <w:t xml:space="preserve"> when we arrived (March 05, 2024)</w:t>
-      </w:r>
-    </w:p>
-    <w:p>
-      <w:r>
-        <w:t xml:space="preserve">bc2: bolts as </w:t>
-      </w:r>
-      <w:proofErr w:type="gramStart"/>
-      <w:r>
-        <w:t>is</w:t>
-      </w:r>
-      <w:proofErr w:type="gramEnd"/>
-      <w:r>
-        <w:t xml:space="preserve"> when we arrived, but different wind conditions on a different day (March 07, 2024)</w:t>
-      </w:r>
-    </w:p>
-    <w:p>
-      <w:r>
-        <w:t>bc3: bolt E loose to 30 degrees (March 07, 2024)</w:t>
-      </w:r>
-    </w:p>
-    <w:p>
-      <w:r>
-        <w:t>bc4: bolt E loose from 30 degrees to 60 degrees (March 07, 2024)</w:t>
-      </w:r>
-    </w:p>
-    <w:p>
-      <w:r>
-        <w:t>bc5: bolt E back to 0 degrees (March 08, 2024)</w:t>
-      </w:r>
-    </w:p>
-    <w:p>
-      <w:pPr>
+        <w:t>das</w:t>
+      </w:r>
+      <w:r>
         <w:rPr>
           <w:b/>
           <w:bCs/>
-        </w:rPr>
-      </w:pPr>
-      <w:r>
-        <w:t>bc6: bolt A replaced, and all bolts tightened (March 08, 2024)</w:t>
-      </w:r>
-    </w:p>
-    <w:p>
-      <w:pPr>
-        <w:rPr>
           <w:u w:val="single"/>
         </w:rPr>
-      </w:pPr>
-    </w:p>
-    <w:p>
-      <w:r>
-        <w:t>‘Name of preprocessed</w:t>
-      </w:r>
-      <w:r>
-        <w:t xml:space="preserve"> das</w:t>
-      </w:r>
-      <w:r>
-        <w:t xml:space="preserve"> file’: ’Time begin’, ‘Time end’ </w:t>
-      </w:r>
-      <w:r>
-        <w:t xml:space="preserve">(Note times are in CDT, </w:t>
-      </w:r>
-      <w:r>
-        <w:t>Das</w:t>
-      </w:r>
-      <w:r>
-        <w:t xml:space="preserve"> time will read +6 hours in datafile! e.g. 2024-03-05 11:30:00 CDT -&gt; 2024-03-05 1</w:t>
-      </w:r>
-      <w:r>
+        <w:t xml:space="preserve"> data</w:t>
+      </w:r>
+    </w:p>
+    <w:p>
+      <w:r>
+        <w:t>bc1: bolts as is when we arrived (March 05, 2024)</w:t>
+      </w:r>
+    </w:p>
+    <w:p>
+      <w:r>
+        <w:t>bc2: bolts as is when we arrived, but different wind conditions on a different day (March 07, 2024)</w:t>
+      </w:r>
+    </w:p>
+    <w:p>
+      <w:r>
+        <w:t>bc3: bolt E loose to 30 degrees (March 07, 2024)</w:t>
+      </w:r>
+    </w:p>
+    <w:p>
+      <w:r>
+        <w:t>bc4: bolt E loose from 30 degrees to 60 degrees (March 07, 2024)</w:t>
+      </w:r>
+    </w:p>
+    <w:p>
+      <w:r>
+        <w:t>bc5: bolt E back to 0 degrees (March 08, 2024)</w:t>
+      </w:r>
+    </w:p>
+    <w:p>
+      <w:pPr>
         <w:rPr>
           <w:b/>
           <w:bCs/>
         </w:rPr>
-        <w:t>7</w:t>
-      </w:r>
-      <w:r>
-        <w:t xml:space="preserve">:30:00 </w:t>
-      </w:r>
-      <w:r>
-        <w:t>Das</w:t>
-      </w:r>
-      <w:r>
-        <w:t xml:space="preserve"> time)</w:t>
-      </w:r>
-    </w:p>
-    <w:p>
-      <w:pPr>
+      </w:pPr>
+      <w:r>
+        <w:t>bc6: bolt A replaced, and all bolts tightened (March 08, 2024)</w:t>
+      </w:r>
+    </w:p>
+    <w:p>
+      <w:pPr>
+        <w:rPr>
+          <w:u w:val="single"/>
+        </w:rPr>
+      </w:pPr>
+    </w:p>
+    <w:p>
+      <w:r>
+        <w:t xml:space="preserve">‘Name of preprocessed das file’: ’Time begin’, ‘Time end’ </w:t>
+      </w:r>
+      <w:r>
+        <w:t>(Note times are in CDT, Das time will read +6 hours in datafile! e.g. 2024-03-05 11:30:00 CDT -&gt; 2024-03-05 1</w:t>
+      </w:r>
+      <w:r>
         <w:rPr>
           <w:b/>
           <w:bCs/>
         </w:rPr>
-      </w:pPr>
-      <w:r>
+        <w:t>7</w:t>
+      </w:r>
+      <w:r>
+        <w:t>:30:00 Das time)</w:t>
+      </w:r>
+    </w:p>
+    <w:p>
+      <w:pPr>
         <w:rPr>
           <w:b/>
           <w:bCs/>
         </w:rPr>
-        <w:t>March 05, 2024</w:t>
-      </w:r>
-    </w:p>
-    <w:p>
-      <w:pPr>
-        <w:rPr>
-          <w:u w:val="single"/>
-        </w:rPr>
-      </w:pPr>
-      <w:r>
-        <w:rPr>
-          <w:u w:val="single"/>
-        </w:rPr>
-        <w:t>bc1</w:t>
-      </w:r>
-    </w:p>
-    <w:p>
-      <w:r>
-        <w:t>operation-bc1: 2024-03-05 11:40:08 AM, 2024-03-05 12:10:00 PM</w:t>
-      </w:r>
-    </w:p>
-    <w:p>
-      <w:pPr>
-        <w:pStyle w:val="ListParagraph"/>
-        <w:numPr>
-          <w:ilvl w:val="0"/>
-          <w:numId w:val="1"/>
-        </w:numPr>
-      </w:pPr>
-      <w:r>
-        <w:t>das time: 2024-03-05 17:40:08, 2024-03-05 18:10:00</w:t>
-      </w:r>
-    </w:p>
-    <w:p>
-      <w:r>
-        <w:t>idle-bc1: 2024-03-05 12:13:30 PM, 2024-03-05 12:37:12 PM</w:t>
-      </w:r>
-    </w:p>
-    <w:p>
-      <w:pPr>
-        <w:pStyle w:val="ListParagraph"/>
-        <w:numPr>
-          <w:ilvl w:val="0"/>
-          <w:numId w:val="1"/>
-        </w:numPr>
-      </w:pPr>
-      <w:r>
-        <w:t>das time:</w:t>
-      </w:r>
-      <w:r>
-        <w:t xml:space="preserve"> </w:t>
-      </w:r>
-      <w:r>
-        <w:t>2024-03-05 18:13:30, 2024-03-05 18:37:12</w:t>
-      </w:r>
-    </w:p>
-    <w:p>
-      <w:r>
-        <w:t>brake-bc1: 2024-03-05 12:42:30 PM, 2024-03-05 12:53:45 PM</w:t>
-      </w:r>
-    </w:p>
-    <w:p>
-      <w:pPr>
-        <w:pStyle w:val="ListParagraph"/>
-        <w:numPr>
-          <w:ilvl w:val="0"/>
-          <w:numId w:val="1"/>
-        </w:numPr>
-      </w:pPr>
-      <w:r>
-        <w:t>das time: 2024-03-05 18:42:30, 2024-03-05 18:53:45</w:t>
-      </w:r>
-    </w:p>
-    <w:p>
-      <w:r>
-        <w:t>hammer-bc1: 2024-03-05 01:38:00 PM - 2024-03-05 1:52:00 PM</w:t>
-      </w:r>
-    </w:p>
-    <w:p>
-      <w:pPr>
-        <w:pStyle w:val="ListParagraph"/>
-        <w:numPr>
-          <w:ilvl w:val="0"/>
-          <w:numId w:val="1"/>
-        </w:numPr>
-      </w:pPr>
-      <w:r>
-        <w:t>das time: 2024-03-05 19:38:00, 2024-03-05 19:52:00</w:t>
-      </w:r>
-    </w:p>
-    <w:p>
-      <w:pPr>
+      </w:pPr>
+      <w:r>
         <w:rPr>
           <w:b/>
           <w:bCs/>
         </w:rPr>
-      </w:pPr>
-      <w:r>
+        <w:t>March 05, 2024</w:t>
+      </w:r>
+    </w:p>
+    <w:p>
+      <w:pPr>
+        <w:rPr>
+          <w:u w:val="single"/>
+        </w:rPr>
+      </w:pPr>
+      <w:r>
+        <w:rPr>
+          <w:u w:val="single"/>
+        </w:rPr>
+        <w:t>bc1</w:t>
+      </w:r>
+    </w:p>
+    <w:p>
+      <w:r>
+        <w:t>operation-bc1: 2024-03-05 11:40:08 AM, 2024-03-05 12:10:00 PM</w:t>
+      </w:r>
+    </w:p>
+    <w:p>
+      <w:pPr>
+        <w:pStyle w:val="ListParagraph"/>
+        <w:numPr>
+          <w:ilvl w:val="0"/>
+          <w:numId w:val="1"/>
+        </w:numPr>
+      </w:pPr>
+      <w:r>
+        <w:t>das time: 2024-03-05 17:40:08, 2024-03-05 18:10:00</w:t>
+      </w:r>
+    </w:p>
+    <w:p>
+      <w:r>
+        <w:t>idle-bc1: 2024-03-05 12:13:30 PM, 2024-03-05 12:37:12 PM</w:t>
+      </w:r>
+    </w:p>
+    <w:p>
+      <w:pPr>
+        <w:pStyle w:val="ListParagraph"/>
+        <w:numPr>
+          <w:ilvl w:val="0"/>
+          <w:numId w:val="1"/>
+        </w:numPr>
+      </w:pPr>
+      <w:r>
+        <w:t>das time:</w:t>
+      </w:r>
+      <w:r>
+        <w:t xml:space="preserve"> </w:t>
+      </w:r>
+      <w:r>
+        <w:t>2024-03-05 18:13:30, 2024-03-05 18:37:12</w:t>
+      </w:r>
+    </w:p>
+    <w:p>
+      <w:r>
+        <w:t>brake-bc1: 2024-03-05 12:42:30 PM, 2024-03-05 12:53:45 PM</w:t>
+      </w:r>
+    </w:p>
+    <w:p>
+      <w:pPr>
+        <w:pStyle w:val="ListParagraph"/>
+        <w:numPr>
+          <w:ilvl w:val="0"/>
+          <w:numId w:val="1"/>
+        </w:numPr>
+      </w:pPr>
+      <w:r>
+        <w:t>das time: 2024-03-05 18:42:30, 2024-03-05 18:53:45</w:t>
+      </w:r>
+    </w:p>
+    <w:p>
+      <w:r>
+        <w:t>hammer-bc1: 2024-03-05 01:38:00 PM - 2024-03-05 1:52:00 PM</w:t>
+      </w:r>
+    </w:p>
+    <w:p>
+      <w:pPr>
+        <w:pStyle w:val="ListParagraph"/>
+        <w:numPr>
+          <w:ilvl w:val="0"/>
+          <w:numId w:val="1"/>
+        </w:numPr>
+      </w:pPr>
+      <w:r>
+        <w:t>das time: 2024-03-05 19:38:00, 2024-03-05 19:52:00</w:t>
+      </w:r>
+    </w:p>
+    <w:p>
+      <w:pPr>
         <w:rPr>
           <w:b/>
           <w:bCs/>
         </w:rPr>
+      </w:pPr>
+      <w:r>
+        <w:rPr>
+          <w:b/>
+          <w:bCs/>
+        </w:rPr>
         <w:t>March 07, 2024</w:t>
       </w:r>
     </w:p>
@@ -331,12 +1089,12 @@
         </w:numPr>
       </w:pPr>
       <w:r>
+        <w:t>das time: 2024-03-07 17:26:20, 2024-03-07 17:37:00</w:t>
+      </w:r>
+    </w:p>
+    <w:p>
+      <w:r>
         <w:lastRenderedPageBreak/>
-        <w:t>das time: 2024-03-07 17:26:20, 2024-03-07 17:37:00</w:t>
-      </w:r>
-    </w:p>
-    <w:p>
-      <w:r>
         <w:t>hammer-bc2: 2024-03-07 12:02:40 PM, 2024-03-07 12:13:00 PM</w:t>
       </w:r>
     </w:p>
@@ -349,10 +1107,7 @@
         </w:numPr>
       </w:pPr>
       <w:r>
-        <w:t>das</w:t>
-      </w:r>
-      <w:r>
-        <w:t xml:space="preserve"> time: 2024-03-07 18:02:40, 2024-03-07 18:13:00</w:t>
+        <w:t>das time: 2024-03-07 18:02:40, 2024-03-07 18:13:00</w:t>
       </w:r>
     </w:p>
     <w:p>
@@ -369,10 +1124,7 @@
         </w:numPr>
       </w:pPr>
       <w:r>
-        <w:t>das</w:t>
-      </w:r>
-      <w:r>
-        <w:t xml:space="preserve"> time: 2024-03-07 18:17:25, 2024-03-07 18:18:00</w:t>
+        <w:t>das time: 2024-03-07 18:17:25, 2024-03-07 18:18:00</w:t>
       </w:r>
     </w:p>
     <w:p/>
@@ -420,13 +1172,7 @@
         </w:numPr>
       </w:pPr>
       <w:r>
-        <w:t>das</w:t>
-      </w:r>
-      <w:r>
-        <w:t xml:space="preserve"> </w:t>
-      </w:r>
-      <w:r>
-        <w:t>time: 2024-03-07 18:57:00, 2024-03-07 19:19:10</w:t>
+        <w:t>das time: 2024-03-07 18:57:00, 2024-03-07 19:19:10</w:t>
       </w:r>
     </w:p>
     <w:p>
@@ -691,13 +1437,7 @@
         </w:numPr>
       </w:pPr>
       <w:r>
-        <w:t>das</w:t>
-      </w:r>
-      <w:r>
-        <w:t xml:space="preserve"> </w:t>
-      </w:r>
-      <w:r>
-        <w:t>time: 2024-03-08 16:27:45, 2024-03-08 16:40:50</w:t>
+        <w:t>das time: 2024-03-08 16:27:45, 2024-03-08 16:40:50</w:t>
       </w:r>
     </w:p>
     <w:p>
@@ -813,6 +1553,118 @@
 <file path=word/numbering.xml><?xml version="1.0" encoding="utf-8"?>
 <w:numbering xmlns:wpc="http://schemas.microsoft.com/office/word/2010/wordprocessingCanvas" xmlns:cx="http://schemas.microsoft.com/office/drawing/2014/chartex" xmlns:cx1="http://schemas.microsoft.com/office/drawing/2015/9/8/chartex" xmlns:cx2="http://schemas.microsoft.com/office/drawing/2015/10/21/chartex" xmlns:cx3="http://schemas.microsoft.com/office/drawing/2016/5/9/chartex" xmlns:cx4="http://schemas.microsoft.com/office/drawing/2016/5/10/chartex" xmlns:cx5="http://schemas.microsoft.com/office/drawing/2016/5/11/chartex" xmlns:cx6="http://schemas.microsoft.com/office/drawing/2016/5/12/chartex" xmlns:cx7="http://schemas.microsoft.com/office/drawing/2016/5/13/chartex" xmlns:cx8="http://schemas.microsoft.com/office/drawing/2016/5/14/chartex" xmlns:mc="http://schemas.openxmlformats.org/markup-compatibility/2006" xmlns:aink="http://schemas.microsoft.com/office/drawing/2016/ink" xmlns:am3d="http://schemas.microsoft.com/office/drawing/2017/model3d" xmlns:o="urn:schemas-microsoft-com:office:office" xmlns:oel="http://schemas.microsoft.com/office/2019/extlst" xmlns:r="http://schemas.openxmlformats.org/officeDocument/2006/relationships" xmlns:m="http://schemas.openxmlformats.org/officeDocument/2006/math" xmlns:v="urn:schemas-microsoft-com:vml" xmlns:wp14="http://schemas.microsoft.com/office/word/2010/wordprocessingDrawing" xmlns:wp="http://schemas.openxmlformats.org/drawingml/2006/wordprocessingDrawing" xmlns:w10="urn:schemas-microsoft-com:office:word" xmlns:w="http://schemas.openxmlformats.org/wordprocessingml/2006/main" xmlns:w14="http://schemas.microsoft.com/office/word/2010/wordml" xmlns:w15="http://schemas.microsoft.com/office/word/2012/wordml" xmlns:w16cex="http://schemas.microsoft.com/office/word/2018/wordml/cex" xmlns:w16cid="http://schemas.microsoft.com/office/word/2016/wordml/cid" xmlns:w16="http://schemas.microsoft.com/office/word/2018/wordml" xmlns:w16sdtdh="http://schemas.microsoft.com/office/word/2020/wordml/sdtdatahash" xmlns:w16se="http://schemas.microsoft.com/office/word/2015/wordml/symex" xmlns:wpg="http://schemas.microsoft.com/office/word/2010/wordprocessingGroup" xmlns:wpi="http://schemas.microsoft.com/office/word/2010/wordprocessingInk" xmlns:wne="http://schemas.microsoft.com/office/word/2006/wordml" xmlns:wps="http://schemas.microsoft.com/office/word/2010/wordprocessingShape" mc:Ignorable="w14 w15 w16se w16cid w16 w16cex w16sdtdh wp14">
   <w:abstractNum w:abstractNumId="0" w15:restartNumberingAfterBreak="0">
+    <w:nsid w:val="10763BE6"/>
+    <w:multiLevelType w:val="hybridMultilevel"/>
+    <w:tmpl w:val="689E03A4"/>
+    <w:lvl w:ilvl="0" w:tplc="6708191A">
+      <w:numFmt w:val="bullet"/>
+      <w:lvlText w:val="-"/>
+      <w:lvlJc w:val="left"/>
+      <w:pPr>
+        <w:ind w:left="720" w:hanging="360"/>
+      </w:pPr>
+      <w:rPr>
+        <w:rFonts w:ascii="Aptos" w:eastAsiaTheme="minorHAnsi" w:hAnsi="Aptos" w:cstheme="minorBidi" w:hint="default"/>
+      </w:rPr>
+    </w:lvl>
+    <w:lvl w:ilvl="1" w:tplc="04090003" w:tentative="1">
+      <w:start w:val="1"/>
+      <w:numFmt w:val="bullet"/>
+      <w:lvlText w:val="o"/>
+      <w:lvlJc w:val="left"/>
+      <w:pPr>
+        <w:ind w:left="1440" w:hanging="360"/>
+      </w:pPr>
+      <w:rPr>
+        <w:rFonts w:ascii="Courier New" w:hAnsi="Courier New" w:cs="Courier New" w:hint="default"/>
+      </w:rPr>
+    </w:lvl>
+    <w:lvl w:ilvl="2" w:tplc="04090005" w:tentative="1">
+      <w:start w:val="1"/>
+      <w:numFmt w:val="bullet"/>
+      <w:lvlText w:val=""/>
+      <w:lvlJc w:val="left"/>
+      <w:pPr>
+        <w:ind w:left="2160" w:hanging="360"/>
+      </w:pPr>
+      <w:rPr>
+        <w:rFonts w:ascii="Wingdings" w:hAnsi="Wingdings" w:hint="default"/>
+      </w:rPr>
+    </w:lvl>
+    <w:lvl w:ilvl="3" w:tplc="04090001" w:tentative="1">
+      <w:start w:val="1"/>
+      <w:numFmt w:val="bullet"/>
+      <w:lvlText w:val=""/>
+      <w:lvlJc w:val="left"/>
+      <w:pPr>
+        <w:ind w:left="2880" w:hanging="360"/>
+      </w:pPr>
+      <w:rPr>
+        <w:rFonts w:ascii="Symbol" w:hAnsi="Symbol" w:hint="default"/>
+      </w:rPr>
+    </w:lvl>
+    <w:lvl w:ilvl="4" w:tplc="04090003" w:tentative="1">
+      <w:start w:val="1"/>
+      <w:numFmt w:val="bullet"/>
+      <w:lvlText w:val="o"/>
+      <w:lvlJc w:val="left"/>
+      <w:pPr>
+        <w:ind w:left="3600" w:hanging="360"/>
+      </w:pPr>
+      <w:rPr>
+        <w:rFonts w:ascii="Courier New" w:hAnsi="Courier New" w:cs="Courier New" w:hint="default"/>
+      </w:rPr>
+    </w:lvl>
+    <w:lvl w:ilvl="5" w:tplc="04090005" w:tentative="1">
+      <w:start w:val="1"/>
+      <w:numFmt w:val="bullet"/>
+      <w:lvlText w:val=""/>
+      <w:lvlJc w:val="left"/>
+      <w:pPr>
+        <w:ind w:left="4320" w:hanging="360"/>
+      </w:pPr>
+      <w:rPr>
+        <w:rFonts w:ascii="Wingdings" w:hAnsi="Wingdings" w:hint="default"/>
+      </w:rPr>
+    </w:lvl>
+    <w:lvl w:ilvl="6" w:tplc="04090001" w:tentative="1">
+      <w:start w:val="1"/>
+      <w:numFmt w:val="bullet"/>
+      <w:lvlText w:val=""/>
+      <w:lvlJc w:val="left"/>
+      <w:pPr>
+        <w:ind w:left="5040" w:hanging="360"/>
+      </w:pPr>
+      <w:rPr>
+        <w:rFonts w:ascii="Symbol" w:hAnsi="Symbol" w:hint="default"/>
+      </w:rPr>
+    </w:lvl>
+    <w:lvl w:ilvl="7" w:tplc="04090003" w:tentative="1">
+      <w:start w:val="1"/>
+      <w:numFmt w:val="bullet"/>
+      <w:lvlText w:val="o"/>
+      <w:lvlJc w:val="left"/>
+      <w:pPr>
+        <w:ind w:left="5760" w:hanging="360"/>
+      </w:pPr>
+      <w:rPr>
+        <w:rFonts w:ascii="Courier New" w:hAnsi="Courier New" w:cs="Courier New" w:hint="default"/>
+      </w:rPr>
+    </w:lvl>
+    <w:lvl w:ilvl="8" w:tplc="04090005" w:tentative="1">
+      <w:start w:val="1"/>
+      <w:numFmt w:val="bullet"/>
+      <w:lvlText w:val=""/>
+      <w:lvlJc w:val="left"/>
+      <w:pPr>
+        <w:ind w:left="6480" w:hanging="360"/>
+      </w:pPr>
+      <w:rPr>
+        <w:rFonts w:ascii="Wingdings" w:hAnsi="Wingdings" w:hint="default"/>
+      </w:rPr>
+    </w:lvl>
+  </w:abstractNum>
+  <w:abstractNum w:abstractNumId="1" w15:restartNumberingAfterBreak="0">
     <w:nsid w:val="23D019D0"/>
     <w:multiLevelType w:val="hybridMultilevel"/>
     <w:tmpl w:val="D262B832"/>
@@ -924,7 +1776,456 @@
       </w:rPr>
     </w:lvl>
   </w:abstractNum>
-  <w:abstractNum w:abstractNumId="1" w15:restartNumberingAfterBreak="0">
+  <w:abstractNum w:abstractNumId="2" w15:restartNumberingAfterBreak="0">
+    <w:nsid w:val="41756EBD"/>
+    <w:multiLevelType w:val="hybridMultilevel"/>
+    <w:tmpl w:val="A82C2202"/>
+    <w:lvl w:ilvl="0" w:tplc="727202B8">
+      <w:numFmt w:val="bullet"/>
+      <w:lvlText w:val="-"/>
+      <w:lvlJc w:val="left"/>
+      <w:pPr>
+        <w:ind w:left="720" w:hanging="360"/>
+      </w:pPr>
+      <w:rPr>
+        <w:rFonts w:ascii="Aptos" w:eastAsiaTheme="minorHAnsi" w:hAnsi="Aptos" w:cstheme="minorBidi" w:hint="default"/>
+      </w:rPr>
+    </w:lvl>
+    <w:lvl w:ilvl="1" w:tplc="04090003" w:tentative="1">
+      <w:start w:val="1"/>
+      <w:numFmt w:val="bullet"/>
+      <w:lvlText w:val="o"/>
+      <w:lvlJc w:val="left"/>
+      <w:pPr>
+        <w:ind w:left="1440" w:hanging="360"/>
+      </w:pPr>
+      <w:rPr>
+        <w:rFonts w:ascii="Courier New" w:hAnsi="Courier New" w:cs="Courier New" w:hint="default"/>
+      </w:rPr>
+    </w:lvl>
+    <w:lvl w:ilvl="2" w:tplc="04090005" w:tentative="1">
+      <w:start w:val="1"/>
+      <w:numFmt w:val="bullet"/>
+      <w:lvlText w:val=""/>
+      <w:lvlJc w:val="left"/>
+      <w:pPr>
+        <w:ind w:left="2160" w:hanging="360"/>
+      </w:pPr>
+      <w:rPr>
+        <w:rFonts w:ascii="Wingdings" w:hAnsi="Wingdings" w:hint="default"/>
+      </w:rPr>
+    </w:lvl>
+    <w:lvl w:ilvl="3" w:tplc="04090001" w:tentative="1">
+      <w:start w:val="1"/>
+      <w:numFmt w:val="bullet"/>
+      <w:lvlText w:val=""/>
+      <w:lvlJc w:val="left"/>
+      <w:pPr>
+        <w:ind w:left="2880" w:hanging="360"/>
+      </w:pPr>
+      <w:rPr>
+        <w:rFonts w:ascii="Symbol" w:hAnsi="Symbol" w:hint="default"/>
+      </w:rPr>
+    </w:lvl>
+    <w:lvl w:ilvl="4" w:tplc="04090003" w:tentative="1">
+      <w:start w:val="1"/>
+      <w:numFmt w:val="bullet"/>
+      <w:lvlText w:val="o"/>
+      <w:lvlJc w:val="left"/>
+      <w:pPr>
+        <w:ind w:left="3600" w:hanging="360"/>
+      </w:pPr>
+      <w:rPr>
+        <w:rFonts w:ascii="Courier New" w:hAnsi="Courier New" w:cs="Courier New" w:hint="default"/>
+      </w:rPr>
+    </w:lvl>
+    <w:lvl w:ilvl="5" w:tplc="04090005" w:tentative="1">
+      <w:start w:val="1"/>
+      <w:numFmt w:val="bullet"/>
+      <w:lvlText w:val=""/>
+      <w:lvlJc w:val="left"/>
+      <w:pPr>
+        <w:ind w:left="4320" w:hanging="360"/>
+      </w:pPr>
+      <w:rPr>
+        <w:rFonts w:ascii="Wingdings" w:hAnsi="Wingdings" w:hint="default"/>
+      </w:rPr>
+    </w:lvl>
+    <w:lvl w:ilvl="6" w:tplc="04090001" w:tentative="1">
+      <w:start w:val="1"/>
+      <w:numFmt w:val="bullet"/>
+      <w:lvlText w:val=""/>
+      <w:lvlJc w:val="left"/>
+      <w:pPr>
+        <w:ind w:left="5040" w:hanging="360"/>
+      </w:pPr>
+      <w:rPr>
+        <w:rFonts w:ascii="Symbol" w:hAnsi="Symbol" w:hint="default"/>
+      </w:rPr>
+    </w:lvl>
+    <w:lvl w:ilvl="7" w:tplc="04090003" w:tentative="1">
+      <w:start w:val="1"/>
+      <w:numFmt w:val="bullet"/>
+      <w:lvlText w:val="o"/>
+      <w:lvlJc w:val="left"/>
+      <w:pPr>
+        <w:ind w:left="5760" w:hanging="360"/>
+      </w:pPr>
+      <w:rPr>
+        <w:rFonts w:ascii="Courier New" w:hAnsi="Courier New" w:cs="Courier New" w:hint="default"/>
+      </w:rPr>
+    </w:lvl>
+    <w:lvl w:ilvl="8" w:tplc="04090005" w:tentative="1">
+      <w:start w:val="1"/>
+      <w:numFmt w:val="bullet"/>
+      <w:lvlText w:val=""/>
+      <w:lvlJc w:val="left"/>
+      <w:pPr>
+        <w:ind w:left="6480" w:hanging="360"/>
+      </w:pPr>
+      <w:rPr>
+        <w:rFonts w:ascii="Wingdings" w:hAnsi="Wingdings" w:hint="default"/>
+      </w:rPr>
+    </w:lvl>
+  </w:abstractNum>
+  <w:abstractNum w:abstractNumId="3" w15:restartNumberingAfterBreak="0">
+    <w:nsid w:val="442F03F5"/>
+    <w:multiLevelType w:val="hybridMultilevel"/>
+    <w:tmpl w:val="0E5C3328"/>
+    <w:lvl w:ilvl="0" w:tplc="04090001">
+      <w:start w:val="1"/>
+      <w:numFmt w:val="bullet"/>
+      <w:lvlText w:val=""/>
+      <w:lvlJc w:val="left"/>
+      <w:pPr>
+        <w:ind w:left="720" w:hanging="360"/>
+      </w:pPr>
+      <w:rPr>
+        <w:rFonts w:ascii="Symbol" w:hAnsi="Symbol" w:hint="default"/>
+      </w:rPr>
+    </w:lvl>
+    <w:lvl w:ilvl="1" w:tplc="04090003" w:tentative="1">
+      <w:start w:val="1"/>
+      <w:numFmt w:val="bullet"/>
+      <w:lvlText w:val="o"/>
+      <w:lvlJc w:val="left"/>
+      <w:pPr>
+        <w:ind w:left="1440" w:hanging="360"/>
+      </w:pPr>
+      <w:rPr>
+        <w:rFonts w:ascii="Courier New" w:hAnsi="Courier New" w:cs="Courier New" w:hint="default"/>
+      </w:rPr>
+    </w:lvl>
+    <w:lvl w:ilvl="2" w:tplc="04090005" w:tentative="1">
+      <w:start w:val="1"/>
+      <w:numFmt w:val="bullet"/>
+      <w:lvlText w:val=""/>
+      <w:lvlJc w:val="left"/>
+      <w:pPr>
+        <w:ind w:left="2160" w:hanging="360"/>
+      </w:pPr>
+      <w:rPr>
+        <w:rFonts w:ascii="Wingdings" w:hAnsi="Wingdings" w:hint="default"/>
+      </w:rPr>
+    </w:lvl>
+    <w:lvl w:ilvl="3" w:tplc="04090001" w:tentative="1">
+      <w:start w:val="1"/>
+      <w:numFmt w:val="bullet"/>
+      <w:lvlText w:val=""/>
+      <w:lvlJc w:val="left"/>
+      <w:pPr>
+        <w:ind w:left="2880" w:hanging="360"/>
+      </w:pPr>
+      <w:rPr>
+        <w:rFonts w:ascii="Symbol" w:hAnsi="Symbol" w:hint="default"/>
+      </w:rPr>
+    </w:lvl>
+    <w:lvl w:ilvl="4" w:tplc="04090003" w:tentative="1">
+      <w:start w:val="1"/>
+      <w:numFmt w:val="bullet"/>
+      <w:lvlText w:val="o"/>
+      <w:lvlJc w:val="left"/>
+      <w:pPr>
+        <w:ind w:left="3600" w:hanging="360"/>
+      </w:pPr>
+      <w:rPr>
+        <w:rFonts w:ascii="Courier New" w:hAnsi="Courier New" w:cs="Courier New" w:hint="default"/>
+      </w:rPr>
+    </w:lvl>
+    <w:lvl w:ilvl="5" w:tplc="04090005" w:tentative="1">
+      <w:start w:val="1"/>
+      <w:numFmt w:val="bullet"/>
+      <w:lvlText w:val=""/>
+      <w:lvlJc w:val="left"/>
+      <w:pPr>
+        <w:ind w:left="4320" w:hanging="360"/>
+      </w:pPr>
+      <w:rPr>
+        <w:rFonts w:ascii="Wingdings" w:hAnsi="Wingdings" w:hint="default"/>
+      </w:rPr>
+    </w:lvl>
+    <w:lvl w:ilvl="6" w:tplc="04090001" w:tentative="1">
+      <w:start w:val="1"/>
+      <w:numFmt w:val="bullet"/>
+      <w:lvlText w:val=""/>
+      <w:lvlJc w:val="left"/>
+      <w:pPr>
+        <w:ind w:left="5040" w:hanging="360"/>
+      </w:pPr>
+      <w:rPr>
+        <w:rFonts w:ascii="Symbol" w:hAnsi="Symbol" w:hint="default"/>
+      </w:rPr>
+    </w:lvl>
+    <w:lvl w:ilvl="7" w:tplc="04090003" w:tentative="1">
+      <w:start w:val="1"/>
+      <w:numFmt w:val="bullet"/>
+      <w:lvlText w:val="o"/>
+      <w:lvlJc w:val="left"/>
+      <w:pPr>
+        <w:ind w:left="5760" w:hanging="360"/>
+      </w:pPr>
+      <w:rPr>
+        <w:rFonts w:ascii="Courier New" w:hAnsi="Courier New" w:cs="Courier New" w:hint="default"/>
+      </w:rPr>
+    </w:lvl>
+    <w:lvl w:ilvl="8" w:tplc="04090005" w:tentative="1">
+      <w:start w:val="1"/>
+      <w:numFmt w:val="bullet"/>
+      <w:lvlText w:val=""/>
+      <w:lvlJc w:val="left"/>
+      <w:pPr>
+        <w:ind w:left="6480" w:hanging="360"/>
+      </w:pPr>
+      <w:rPr>
+        <w:rFonts w:ascii="Wingdings" w:hAnsi="Wingdings" w:hint="default"/>
+      </w:rPr>
+    </w:lvl>
+  </w:abstractNum>
+  <w:abstractNum w:abstractNumId="4" w15:restartNumberingAfterBreak="0">
+    <w:nsid w:val="4FE37EE3"/>
+    <w:multiLevelType w:val="hybridMultilevel"/>
+    <w:tmpl w:val="23EA52D6"/>
+    <w:lvl w:ilvl="0" w:tplc="ACF6D4F4">
+      <w:numFmt w:val="bullet"/>
+      <w:lvlText w:val="-"/>
+      <w:lvlJc w:val="left"/>
+      <w:pPr>
+        <w:ind w:left="720" w:hanging="360"/>
+      </w:pPr>
+      <w:rPr>
+        <w:rFonts w:ascii="Aptos" w:eastAsiaTheme="minorHAnsi" w:hAnsi="Aptos" w:cstheme="minorBidi" w:hint="default"/>
+      </w:rPr>
+    </w:lvl>
+    <w:lvl w:ilvl="1" w:tplc="04090003" w:tentative="1">
+      <w:start w:val="1"/>
+      <w:numFmt w:val="bullet"/>
+      <w:lvlText w:val="o"/>
+      <w:lvlJc w:val="left"/>
+      <w:pPr>
+        <w:ind w:left="1440" w:hanging="360"/>
+      </w:pPr>
+      <w:rPr>
+        <w:rFonts w:ascii="Courier New" w:hAnsi="Courier New" w:cs="Courier New" w:hint="default"/>
+      </w:rPr>
+    </w:lvl>
+    <w:lvl w:ilvl="2" w:tplc="04090005" w:tentative="1">
+      <w:start w:val="1"/>
+      <w:numFmt w:val="bullet"/>
+      <w:lvlText w:val=""/>
+      <w:lvlJc w:val="left"/>
+      <w:pPr>
+        <w:ind w:left="2160" w:hanging="360"/>
+      </w:pPr>
+      <w:rPr>
+        <w:rFonts w:ascii="Wingdings" w:hAnsi="Wingdings" w:hint="default"/>
+      </w:rPr>
+    </w:lvl>
+    <w:lvl w:ilvl="3" w:tplc="04090001" w:tentative="1">
+      <w:start w:val="1"/>
+      <w:numFmt w:val="bullet"/>
+      <w:lvlText w:val=""/>
+      <w:lvlJc w:val="left"/>
+      <w:pPr>
+        <w:ind w:left="2880" w:hanging="360"/>
+      </w:pPr>
+      <w:rPr>
+        <w:rFonts w:ascii="Symbol" w:hAnsi="Symbol" w:hint="default"/>
+      </w:rPr>
+    </w:lvl>
+    <w:lvl w:ilvl="4" w:tplc="04090003" w:tentative="1">
+      <w:start w:val="1"/>
+      <w:numFmt w:val="bullet"/>
+      <w:lvlText w:val="o"/>
+      <w:lvlJc w:val="left"/>
+      <w:pPr>
+        <w:ind w:left="3600" w:hanging="360"/>
+      </w:pPr>
+      <w:rPr>
+        <w:rFonts w:ascii="Courier New" w:hAnsi="Courier New" w:cs="Courier New" w:hint="default"/>
+      </w:rPr>
+    </w:lvl>
+    <w:lvl w:ilvl="5" w:tplc="04090005" w:tentative="1">
+      <w:start w:val="1"/>
+      <w:numFmt w:val="bullet"/>
+      <w:lvlText w:val=""/>
+      <w:lvlJc w:val="left"/>
+      <w:pPr>
+        <w:ind w:left="4320" w:hanging="360"/>
+      </w:pPr>
+      <w:rPr>
+        <w:rFonts w:ascii="Wingdings" w:hAnsi="Wingdings" w:hint="default"/>
+      </w:rPr>
+    </w:lvl>
+    <w:lvl w:ilvl="6" w:tplc="04090001" w:tentative="1">
+      <w:start w:val="1"/>
+      <w:numFmt w:val="bullet"/>
+      <w:lvlText w:val=""/>
+      <w:lvlJc w:val="left"/>
+      <w:pPr>
+        <w:ind w:left="5040" w:hanging="360"/>
+      </w:pPr>
+      <w:rPr>
+        <w:rFonts w:ascii="Symbol" w:hAnsi="Symbol" w:hint="default"/>
+      </w:rPr>
+    </w:lvl>
+    <w:lvl w:ilvl="7" w:tplc="04090003" w:tentative="1">
+      <w:start w:val="1"/>
+      <w:numFmt w:val="bullet"/>
+      <w:lvlText w:val="o"/>
+      <w:lvlJc w:val="left"/>
+      <w:pPr>
+        <w:ind w:left="5760" w:hanging="360"/>
+      </w:pPr>
+      <w:rPr>
+        <w:rFonts w:ascii="Courier New" w:hAnsi="Courier New" w:cs="Courier New" w:hint="default"/>
+      </w:rPr>
+    </w:lvl>
+    <w:lvl w:ilvl="8" w:tplc="04090005" w:tentative="1">
+      <w:start w:val="1"/>
+      <w:numFmt w:val="bullet"/>
+      <w:lvlText w:val=""/>
+      <w:lvlJc w:val="left"/>
+      <w:pPr>
+        <w:ind w:left="6480" w:hanging="360"/>
+      </w:pPr>
+      <w:rPr>
+        <w:rFonts w:ascii="Wingdings" w:hAnsi="Wingdings" w:hint="default"/>
+      </w:rPr>
+    </w:lvl>
+  </w:abstractNum>
+  <w:abstractNum w:abstractNumId="5" w15:restartNumberingAfterBreak="0">
+    <w:nsid w:val="5CC245B8"/>
+    <w:multiLevelType w:val="hybridMultilevel"/>
+    <w:tmpl w:val="7434892C"/>
+    <w:lvl w:ilvl="0" w:tplc="E7900F04">
+      <w:numFmt w:val="bullet"/>
+      <w:lvlText w:val="-"/>
+      <w:lvlJc w:val="left"/>
+      <w:pPr>
+        <w:ind w:left="720" w:hanging="360"/>
+      </w:pPr>
+      <w:rPr>
+        <w:rFonts w:ascii="Aptos" w:eastAsiaTheme="minorHAnsi" w:hAnsi="Aptos" w:cstheme="minorBidi" w:hint="default"/>
+      </w:rPr>
+    </w:lvl>
+    <w:lvl w:ilvl="1" w:tplc="04090003" w:tentative="1">
+      <w:start w:val="1"/>
+      <w:numFmt w:val="bullet"/>
+      <w:lvlText w:val="o"/>
+      <w:lvlJc w:val="left"/>
+      <w:pPr>
+        <w:ind w:left="1440" w:hanging="360"/>
+      </w:pPr>
+      <w:rPr>
+        <w:rFonts w:ascii="Courier New" w:hAnsi="Courier New" w:cs="Courier New" w:hint="default"/>
+      </w:rPr>
+    </w:lvl>
+    <w:lvl w:ilvl="2" w:tplc="04090005" w:tentative="1">
+      <w:start w:val="1"/>
+      <w:numFmt w:val="bullet"/>
+      <w:lvlText w:val=""/>
+      <w:lvlJc w:val="left"/>
+      <w:pPr>
+        <w:ind w:left="2160" w:hanging="360"/>
+      </w:pPr>
+      <w:rPr>
+        <w:rFonts w:ascii="Wingdings" w:hAnsi="Wingdings" w:hint="default"/>
+      </w:rPr>
+    </w:lvl>
+    <w:lvl w:ilvl="3" w:tplc="04090001" w:tentative="1">
+      <w:start w:val="1"/>
+      <w:numFmt w:val="bullet"/>
+      <w:lvlText w:val=""/>
+      <w:lvlJc w:val="left"/>
+      <w:pPr>
+        <w:ind w:left="2880" w:hanging="360"/>
+      </w:pPr>
+      <w:rPr>
+        <w:rFonts w:ascii="Symbol" w:hAnsi="Symbol" w:hint="default"/>
+      </w:rPr>
+    </w:lvl>
+    <w:lvl w:ilvl="4" w:tplc="04090003" w:tentative="1">
+      <w:start w:val="1"/>
+      <w:numFmt w:val="bullet"/>
+      <w:lvlText w:val="o"/>
+      <w:lvlJc w:val="left"/>
+      <w:pPr>
+        <w:ind w:left="3600" w:hanging="360"/>
+      </w:pPr>
+      <w:rPr>
+        <w:rFonts w:ascii="Courier New" w:hAnsi="Courier New" w:cs="Courier New" w:hint="default"/>
+      </w:rPr>
+    </w:lvl>
+    <w:lvl w:ilvl="5" w:tplc="04090005" w:tentative="1">
+      <w:start w:val="1"/>
+      <w:numFmt w:val="bullet"/>
+      <w:lvlText w:val=""/>
+      <w:lvlJc w:val="left"/>
+      <w:pPr>
+        <w:ind w:left="4320" w:hanging="360"/>
+      </w:pPr>
+      <w:rPr>
+        <w:rFonts w:ascii="Wingdings" w:hAnsi="Wingdings" w:hint="default"/>
+      </w:rPr>
+    </w:lvl>
+    <w:lvl w:ilvl="6" w:tplc="04090001" w:tentative="1">
+      <w:start w:val="1"/>
+      <w:numFmt w:val="bullet"/>
+      <w:lvlText w:val=""/>
+      <w:lvlJc w:val="left"/>
+      <w:pPr>
+        <w:ind w:left="5040" w:hanging="360"/>
+      </w:pPr>
+      <w:rPr>
+        <w:rFonts w:ascii="Symbol" w:hAnsi="Symbol" w:hint="default"/>
+      </w:rPr>
+    </w:lvl>
+    <w:lvl w:ilvl="7" w:tplc="04090003" w:tentative="1">
+      <w:start w:val="1"/>
+      <w:numFmt w:val="bullet"/>
+      <w:lvlText w:val="o"/>
+      <w:lvlJc w:val="left"/>
+      <w:pPr>
+        <w:ind w:left="5760" w:hanging="360"/>
+      </w:pPr>
+      <w:rPr>
+        <w:rFonts w:ascii="Courier New" w:hAnsi="Courier New" w:cs="Courier New" w:hint="default"/>
+      </w:rPr>
+    </w:lvl>
+    <w:lvl w:ilvl="8" w:tplc="04090005" w:tentative="1">
+      <w:start w:val="1"/>
+      <w:numFmt w:val="bullet"/>
+      <w:lvlText w:val=""/>
+      <w:lvlJc w:val="left"/>
+      <w:pPr>
+        <w:ind w:left="6480" w:hanging="360"/>
+      </w:pPr>
+      <w:rPr>
+        <w:rFonts w:ascii="Wingdings" w:hAnsi="Wingdings" w:hint="default"/>
+      </w:rPr>
+    </w:lvl>
+  </w:abstractNum>
+  <w:abstractNum w:abstractNumId="6" w15:restartNumberingAfterBreak="0">
     <w:nsid w:val="67BC7564"/>
     <w:multiLevelType w:val="hybridMultilevel"/>
     <w:tmpl w:val="9E22E890"/>
@@ -1037,10 +2338,25 @@
     </w:lvl>
   </w:abstractNum>
   <w:num w:numId="1" w16cid:durableId="288248922">
+    <w:abstractNumId w:val="6"/>
+  </w:num>
+  <w:num w:numId="2" w16cid:durableId="920798541">
     <w:abstractNumId w:val="1"/>
   </w:num>
-  <w:num w:numId="2" w16cid:durableId="920798541">
+  <w:num w:numId="3" w16cid:durableId="409086185">
+    <w:abstractNumId w:val="2"/>
+  </w:num>
+  <w:num w:numId="4" w16cid:durableId="1503819294">
     <w:abstractNumId w:val="0"/>
+  </w:num>
+  <w:num w:numId="5" w16cid:durableId="1367219333">
+    <w:abstractNumId w:val="4"/>
+  </w:num>
+  <w:num w:numId="6" w16cid:durableId="1712194432">
+    <w:abstractNumId w:val="5"/>
+  </w:num>
+  <w:num w:numId="7" w16cid:durableId="23868624">
+    <w:abstractNumId w:val="3"/>
   </w:num>
 </w:numbering>
 </file>
@@ -1962,6 +3278,16 @@
       <w:spacing w:val="5"/>
     </w:rPr>
   </w:style>
+  <w:style w:type="character" w:styleId="PlaceholderText">
+    <w:name w:val="Placeholder Text"/>
+    <w:basedOn w:val="DefaultParagraphFont"/>
+    <w:uiPriority w:val="99"/>
+    <w:semiHidden/>
+    <w:rsid w:val="00DF7CA4"/>
+    <w:rPr>
+      <w:color w:val="666666"/>
+    </w:rPr>
+  </w:style>
 </w:styles>
 </file>
 

</xml_diff>

<commit_message>
fixing times of das files
</commit_message>
<xml_diff>
--- a/documentation/das-notes.docx
+++ b/documentation/das-notes.docx
@@ -97,10 +97,7 @@
         <w:t xml:space="preserve"> (Readouts at </w:t>
       </w:r>
       <w:r>
-        <w:t>1.0209523</w:t>
-      </w:r>
-      <w:r>
-        <w:t xml:space="preserve"> m</w:t>
+        <w:t>1.0209523 m</w:t>
       </w:r>
       <w:r>
         <w:t xml:space="preserve">, Gauge length: </w:t>
@@ -136,10 +133,7 @@
         </w:numPr>
       </w:pPr>
       <w:r>
-        <w:t>Bottom Section:</w:t>
-      </w:r>
-      <w:r>
-        <w:t xml:space="preserve"> [41, 61]</w:t>
+        <w:t>Bottom Section: [41, 61]</w:t>
       </w:r>
     </w:p>
     <w:p>
@@ -151,10 +145,7 @@
         </w:numPr>
       </w:pPr>
       <w:r>
-        <w:t>Middle Section:</w:t>
-      </w:r>
-      <w:r>
-        <w:t xml:space="preserve"> [61, 88]</w:t>
+        <w:t>Middle Section: [61, 88]</w:t>
       </w:r>
     </w:p>
     <w:p>
@@ -166,10 +157,7 @@
         </w:numPr>
       </w:pPr>
       <w:r>
-        <w:t>Top Section:</w:t>
-      </w:r>
-      <w:r>
-        <w:t xml:space="preserve"> [88, 115]</w:t>
+        <w:t>Top Section: [88, 115]</w:t>
       </w:r>
     </w:p>
     <w:p>
@@ -196,10 +184,7 @@
         </w:numPr>
       </w:pPr>
       <w:r>
-        <w:t>Bottom Section:</w:t>
-      </w:r>
-      <w:r>
-        <w:t xml:space="preserve"> [172, 192]</w:t>
+        <w:t>Bottom Section: [172, 192]</w:t>
       </w:r>
       <w:r>
         <w:t xml:space="preserve"> (reversed)</w:t>
@@ -214,16 +199,10 @@
         </w:numPr>
       </w:pPr>
       <w:r>
-        <w:t>Middle Section:</w:t>
-      </w:r>
-      <w:r>
-        <w:t xml:space="preserve"> [146, 172]</w:t>
-      </w:r>
-      <w:r>
-        <w:t xml:space="preserve"> </w:t>
-      </w:r>
-      <w:r>
-        <w:t>(reversed)</w:t>
+        <w:t>Middle Section: [146, 172]</w:t>
+      </w:r>
+      <w:r>
+        <w:t xml:space="preserve"> (reversed)</w:t>
       </w:r>
     </w:p>
     <w:p>
@@ -235,16 +214,10 @@
         </w:numPr>
       </w:pPr>
       <w:r>
-        <w:t>Top Section:</w:t>
-      </w:r>
-      <w:r>
-        <w:t xml:space="preserve"> [119, 146]</w:t>
-      </w:r>
-      <w:r>
-        <w:t xml:space="preserve"> </w:t>
-      </w:r>
-      <w:r>
-        <w:t>(reversed)</w:t>
+        <w:t>Top Section: [119, 146]</w:t>
+      </w:r>
+      <w:r>
+        <w:t xml:space="preserve"> (reversed)</w:t>
       </w:r>
     </w:p>
     <w:p>
@@ -271,10 +244,7 @@
         </w:numPr>
       </w:pPr>
       <w:r>
-        <w:t>Bottom Section:</w:t>
-      </w:r>
-      <w:r>
-        <w:t xml:space="preserve"> [198, 218]</w:t>
+        <w:t>Bottom Section: [198, 218]</w:t>
       </w:r>
       <w:r>
         <w:t xml:space="preserve"> </w:t>
@@ -289,10 +259,7 @@
         </w:numPr>
       </w:pPr>
       <w:r>
-        <w:t>Middle Section:</w:t>
-      </w:r>
-      <w:r>
-        <w:t xml:space="preserve"> [218, 244]</w:t>
+        <w:t>Middle Section: [218, 244]</w:t>
       </w:r>
     </w:p>
     <w:p>
@@ -304,10 +271,7 @@
         </w:numPr>
       </w:pPr>
       <w:r>
-        <w:t>Top Section:</w:t>
-      </w:r>
-      <w:r>
-        <w:t xml:space="preserve"> [244, 271]</w:t>
+        <w:t>Top Section: [244, 271]</w:t>
       </w:r>
     </w:p>
     <w:p>
@@ -337,73 +301,64 @@
         <w:t>Bottom Section: [328, 348]</w:t>
       </w:r>
       <w:r>
+        <w:t xml:space="preserve"> (reversed)</w:t>
+      </w:r>
+    </w:p>
+    <w:p>
+      <w:pPr>
+        <w:pStyle w:val="ListParagraph"/>
+        <w:numPr>
+          <w:ilvl w:val="0"/>
+          <w:numId w:val="3"/>
+        </w:numPr>
+      </w:pPr>
+      <w:r>
+        <w:t>Middle Section: [303, 328]</w:t>
+      </w:r>
+      <w:r>
+        <w:t xml:space="preserve"> (reversed)</w:t>
+      </w:r>
+    </w:p>
+    <w:p>
+      <w:pPr>
+        <w:pStyle w:val="ListParagraph"/>
+        <w:numPr>
+          <w:ilvl w:val="0"/>
+          <w:numId w:val="3"/>
+        </w:numPr>
+      </w:pPr>
+      <w:r>
+        <w:t>Top Section: [275, 303]</w:t>
+      </w:r>
+      <w:r>
+        <w:t xml:space="preserve"> (reversed)</w:t>
+      </w:r>
+    </w:p>
+    <w:p>
+      <w:pPr>
+        <w:rPr>
+          <w:u w:val="single"/>
+        </w:rPr>
+      </w:pPr>
+      <w:r>
+        <w:rPr>
+          <w:u w:val="single"/>
+        </w:rPr>
+        <w:t>ODH 3 data</w:t>
+      </w:r>
+      <w:r>
+        <w:rPr>
+          <w:u w:val="single"/>
+        </w:rPr>
         <w:t xml:space="preserve"> </w:t>
       </w:r>
       <w:r>
-        <w:t>(reversed)</w:t>
-      </w:r>
-    </w:p>
-    <w:p>
-      <w:pPr>
-        <w:pStyle w:val="ListParagraph"/>
-        <w:numPr>
-          <w:ilvl w:val="0"/>
-          <w:numId w:val="3"/>
-        </w:numPr>
-      </w:pPr>
-      <w:r>
-        <w:t>Middle Section: [303, 328]</w:t>
+        <w:t>(Readouts at 8.1676184</w:t>
       </w:r>
       <w:r>
         <w:t xml:space="preserve"> </w:t>
       </w:r>
       <w:r>
-        <w:t>(reversed)</w:t>
-      </w:r>
-    </w:p>
-    <w:p>
-      <w:pPr>
-        <w:pStyle w:val="ListParagraph"/>
-        <w:numPr>
-          <w:ilvl w:val="0"/>
-          <w:numId w:val="3"/>
-        </w:numPr>
-      </w:pPr>
-      <w:r>
-        <w:t>Top Section: [275, 303]</w:t>
-      </w:r>
-      <w:r>
-        <w:t xml:space="preserve"> </w:t>
-      </w:r>
-      <w:r>
-        <w:t>(reversed)</w:t>
-      </w:r>
-    </w:p>
-    <w:p>
-      <w:pPr>
-        <w:rPr>
-          <w:u w:val="single"/>
-        </w:rPr>
-      </w:pPr>
-      <w:r>
-        <w:rPr>
-          <w:u w:val="single"/>
-        </w:rPr>
-        <w:t>ODH 3 data</w:t>
-      </w:r>
-      <w:r>
-        <w:rPr>
-          <w:u w:val="single"/>
-        </w:rPr>
-        <w:t xml:space="preserve"> </w:t>
-      </w:r>
-      <w:r>
-        <w:t>(Readouts at 8.1676184</w:t>
-      </w:r>
-      <w:r>
-        <w:t xml:space="preserve"> </w:t>
-      </w:r>
-      <w:r>
         <w:t>m</w:t>
       </w:r>
       <w:r>
@@ -413,10 +368,7 @@
         <w:t>8.1676184</w:t>
       </w:r>
       <w:r>
-        <w:t xml:space="preserve"> m</w:t>
-      </w:r>
-      <w:r>
-        <w:t>)</w:t>
+        <w:t xml:space="preserve"> m)</w:t>
       </w:r>
     </w:p>
     <w:p>
@@ -545,10 +497,7 @@
         <w:t>]</w:t>
       </w:r>
       <w:r>
-        <w:t xml:space="preserve"> </w:t>
-      </w:r>
-      <w:r>
-        <w:t>(reversed)</w:t>
+        <w:t xml:space="preserve"> (reversed)</w:t>
       </w:r>
     </w:p>
     <w:p>
@@ -575,10 +524,7 @@
         <w:t>]</w:t>
       </w:r>
       <w:r>
-        <w:t xml:space="preserve"> </w:t>
-      </w:r>
-      <w:r>
-        <w:t>(reversed)</w:t>
+        <w:t xml:space="preserve"> (reversed)</w:t>
       </w:r>
     </w:p>
     <w:p>
@@ -605,10 +551,7 @@
         <w:t>]</w:t>
       </w:r>
       <w:r>
-        <w:t xml:space="preserve"> </w:t>
-      </w:r>
-      <w:r>
-        <w:t>(reversed)</w:t>
+        <w:t xml:space="preserve"> (reversed)</w:t>
       </w:r>
     </w:p>
     <w:p>
@@ -738,10 +681,7 @@
         <w:t>]</w:t>
       </w:r>
       <w:r>
-        <w:t xml:space="preserve"> </w:t>
-      </w:r>
-      <w:r>
-        <w:t>(reversed)</w:t>
+        <w:t xml:space="preserve"> (reversed)</w:t>
       </w:r>
     </w:p>
     <w:p>
@@ -768,10 +708,7 @@
         <w:t>]</w:t>
       </w:r>
       <w:r>
-        <w:t xml:space="preserve"> </w:t>
-      </w:r>
-      <w:r>
-        <w:t>(reversed)</w:t>
+        <w:t xml:space="preserve"> (reversed)</w:t>
       </w:r>
     </w:p>
     <w:p>
@@ -798,10 +735,7 @@
         <w:t>]</w:t>
       </w:r>
       <w:r>
-        <w:t xml:space="preserve"> </w:t>
-      </w:r>
-      <w:r>
-        <w:t>(reversed)</w:t>
+        <w:t xml:space="preserve"> (reversed)</w:t>
       </w:r>
     </w:p>
     <w:p/>
@@ -1391,7 +1325,13 @@
     </w:p>
     <w:p>
       <w:r>
-        <w:t>brake-bc5: 2024-03-08 09:13:45 AM, 2024-03-08 09:25:30 AM</w:t>
+        <w:t>brake-bc5: 2024-03-08 09:13:4</w:t>
+      </w:r>
+      <w:r>
+        <w:t xml:space="preserve">7 </w:t>
+      </w:r>
+      <w:r>
+        <w:t>AM, 2024-03-08 09:25:30 AM</w:t>
       </w:r>
     </w:p>
     <w:p>
@@ -1403,7 +1343,13 @@
         </w:numPr>
       </w:pPr>
       <w:r>
-        <w:t>das time: 2024-03-08 15:13:45, 2024-03-08 15:25:30</w:t>
+        <w:t>das time: 2024-03-08 15:13:4</w:t>
+      </w:r>
+      <w:r>
+        <w:t>7</w:t>
+      </w:r>
+      <w:r>
+        <w:t>, 2024-03-08 15:25:30</w:t>
       </w:r>
     </w:p>
     <w:p>
@@ -1490,7 +1436,13 @@
     </w:p>
     <w:p>
       <w:r>
-        <w:t>brake-bc6: 2024-03-08 12:26:40 PM, 2024-03-08 12:37:00 PM</w:t>
+        <w:t>brake-bc6: 2024-03-08 12:2</w:t>
+      </w:r>
+      <w:r>
+        <w:t>4</w:t>
+      </w:r>
+      <w:r>
+        <w:t>:40 PM, 2024-03-08 12:37:00 PM</w:t>
       </w:r>
     </w:p>
     <w:p>
@@ -1502,7 +1454,13 @@
         </w:numPr>
       </w:pPr>
       <w:r>
-        <w:t>das time: 2024-03-08 18:26:40, 2024-03-08 18:37:00</w:t>
+        <w:t>das time: 2024-03-08 18:2</w:t>
+      </w:r>
+      <w:r>
+        <w:t>4</w:t>
+      </w:r>
+      <w:r>
+        <w:t>:40, 2024-03-08 18:37:00</w:t>
       </w:r>
     </w:p>
     <w:p>

</xml_diff>